<commit_message>
feat: add order buttons + setting section
</commit_message>
<xml_diff>
--- a/public/TODO.docx
+++ b/public/TODO.docx
@@ -6,13 +6,19 @@
       <w:pPr>
         <w:ind w:left="720" w:hanging="360"/>
         <w:rPr>
+          <w:rFonts w:ascii="Calibri" w:hAnsi="Calibri" w:cs="Calibri"/>
           <w:b/>
+          <w:sz w:val="28"/>
+          <w:szCs w:val="28"/>
           <w:u w:val="single"/>
         </w:rPr>
       </w:pPr>
       <w:r>
         <w:rPr>
+          <w:rFonts w:ascii="Calibri" w:hAnsi="Calibri" w:cs="Calibri"/>
           <w:b/>
+          <w:sz w:val="28"/>
+          <w:szCs w:val="28"/>
           <w:u w:val="single"/>
         </w:rPr>
         <w:t>Task</w:t>
@@ -21,13 +27,22 @@
     <w:p>
       <w:pPr>
         <w:ind w:left="720" w:hanging="360"/>
+        <w:rPr>
+          <w:rFonts w:ascii="Calibri" w:hAnsi="Calibri" w:cs="Calibri"/>
+        </w:rPr>
       </w:pPr>
     </w:p>
     <w:p>
       <w:pPr>
         <w:ind w:left="720" w:hanging="360"/>
-      </w:pPr>
-      <w:r>
+        <w:rPr>
+          <w:rFonts w:ascii="Calibri" w:hAnsi="Calibri" w:cs="Calibri"/>
+        </w:rPr>
+      </w:pPr>
+      <w:r>
+        <w:rPr>
+          <w:rFonts w:ascii="Calibri" w:hAnsi="Calibri" w:cs="Calibri"/>
+        </w:rPr>
         <w:t xml:space="preserve">l task consiste nella creazione di un MVP di una applicazione web per la gestione dei contatti, che d’ora in poi chiameremo </w:t>
       </w:r>
       <w:r>
@@ -37,38 +52,76 @@
         <w:t>📒</w:t>
       </w:r>
       <w:r>
+        <w:rPr>
+          <w:rFonts w:ascii="Calibri" w:hAnsi="Calibri" w:cs="Calibri"/>
+        </w:rPr>
         <w:t xml:space="preserve"> SCB (</w:t>
       </w:r>
       <w:r>
         <w:rPr>
+          <w:rFonts w:ascii="Calibri" w:hAnsi="Calibri" w:cs="Calibri"/>
           <w:i/>
           <w:iCs/>
         </w:rPr>
-        <w:t>Simple Contacts Book</w:t>
-      </w:r>
-      <w:r>
+        <w:t xml:space="preserve">Simple </w:t>
+      </w:r>
+      <w:proofErr w:type="spellStart"/>
+      <w:r>
+        <w:rPr>
+          <w:rFonts w:ascii="Calibri" w:hAnsi="Calibri" w:cs="Calibri"/>
+          <w:i/>
+          <w:iCs/>
+        </w:rPr>
+        <w:t>Contacts</w:t>
+      </w:r>
+      <w:proofErr w:type="spellEnd"/>
+      <w:r>
+        <w:rPr>
+          <w:rFonts w:ascii="Calibri" w:hAnsi="Calibri" w:cs="Calibri"/>
+          <w:i/>
+          <w:iCs/>
+        </w:rPr>
+        <w:t xml:space="preserve"> Book</w:t>
+      </w:r>
+      <w:r>
+        <w:rPr>
+          <w:rFonts w:ascii="Calibri" w:hAnsi="Calibri" w:cs="Calibri"/>
+        </w:rPr>
         <w:t>).</w:t>
       </w:r>
     </w:p>
     <w:p>
       <w:pPr>
         <w:ind w:left="720" w:hanging="360"/>
-      </w:pPr>
-      <w:r>
+        <w:rPr>
+          <w:rFonts w:ascii="Calibri" w:hAnsi="Calibri" w:cs="Calibri"/>
+        </w:rPr>
+      </w:pPr>
+      <w:r>
+        <w:rPr>
+          <w:rFonts w:ascii="Calibri" w:hAnsi="Calibri" w:cs="Calibri"/>
+        </w:rPr>
         <w:t>I contatti dovranno essere mostrati in un elenco visibile non appena viene lanciata l’applicazione.</w:t>
       </w:r>
     </w:p>
     <w:p>
       <w:pPr>
         <w:ind w:left="720" w:hanging="360"/>
+        <w:rPr>
+          <w:rFonts w:ascii="Calibri" w:hAnsi="Calibri" w:cs="Calibri"/>
+        </w:rPr>
       </w:pPr>
     </w:p>
     <w:p>
       <w:pPr>
         <w:ind w:left="720" w:hanging="360"/>
-      </w:pPr>
-      <w:r>
-        <w:rPr>
+        <w:rPr>
+          <w:rFonts w:ascii="Calibri" w:hAnsi="Calibri" w:cs="Calibri"/>
+        </w:rPr>
+      </w:pPr>
+      <w:r>
+        <w:rPr>
+          <w:rFonts w:ascii="Calibri" w:hAnsi="Calibri" w:cs="Calibri"/>
           <w:b/>
           <w:bCs/>
         </w:rPr>
@@ -81,6 +134,9 @@
           <w:ilvl w:val="0"/>
           <w:numId w:val="2"/>
         </w:numPr>
+        <w:rPr>
+          <w:rFonts w:ascii="Calibri" w:hAnsi="Calibri" w:cs="Calibri"/>
+        </w:rPr>
       </w:pPr>
       <w:r>
         <w:rPr>
@@ -92,6 +148,7 @@
       </w:r>
       <w:r>
         <w:rPr>
+          <w:rFonts w:ascii="Calibri" w:hAnsi="Calibri" w:cs="Calibri"/>
           <w:b/>
           <w:bCs/>
         </w:rPr>
@@ -99,6 +156,7 @@
       </w:r>
       <w:r>
         <w:rPr>
+          <w:rFonts w:ascii="Calibri" w:hAnsi="Calibri" w:cs="Calibri"/>
           <w:b/>
           <w:bCs/>
           <w:color w:val="3A7C22" w:themeColor="accent6" w:themeShade="BF"/>
@@ -106,6 +164,9 @@
         <w:t>Visualizzazione contatti</w:t>
       </w:r>
       <w:r>
+        <w:rPr>
+          <w:rFonts w:ascii="Calibri" w:hAnsi="Calibri" w:cs="Calibri"/>
+        </w:rPr>
         <w:t>: la pagina principale dell’app che servirà per visualizzare tutti i contatti</w:t>
       </w:r>
     </w:p>
@@ -115,6 +176,9 @@
           <w:ilvl w:val="0"/>
           <w:numId w:val="2"/>
         </w:numPr>
+        <w:rPr>
+          <w:rFonts w:ascii="Calibri" w:hAnsi="Calibri" w:cs="Calibri"/>
+        </w:rPr>
       </w:pPr>
       <w:r>
         <w:rPr>
@@ -126,13 +190,31 @@
       </w:r>
       <w:r>
         <w:rPr>
+          <w:rFonts w:ascii="Calibri" w:hAnsi="Calibri" w:cs="Calibri"/>
           <w:b/>
           <w:bCs/>
         </w:rPr>
-        <w:t>‍♂️ </w:t>
-      </w:r>
-      <w:r>
-        <w:rPr>
+        <w:t>‍</w:t>
+      </w:r>
+      <w:r>
+        <w:rPr>
+          <w:rFonts w:ascii="Segoe UI Emoji" w:hAnsi="Segoe UI Emoji" w:cs="Segoe UI Emoji"/>
+          <w:b/>
+          <w:bCs/>
+        </w:rPr>
+        <w:t>♂️</w:t>
+      </w:r>
+      <w:r>
+        <w:rPr>
+          <w:rFonts w:ascii="Calibri" w:hAnsi="Calibri" w:cs="Calibri"/>
+          <w:b/>
+          <w:bCs/>
+        </w:rPr>
+        <w:t> </w:t>
+      </w:r>
+      <w:r>
+        <w:rPr>
+          <w:rFonts w:ascii="Calibri" w:hAnsi="Calibri" w:cs="Calibri"/>
           <w:b/>
           <w:bCs/>
           <w:color w:val="3A7C22" w:themeColor="accent6" w:themeShade="BF"/>
@@ -140,7 +222,38 @@
         <w:t>Aggiunta contatti</w:t>
       </w:r>
       <w:r>
-        <w:t>: attraverso un form, per inserire un nuovo contatto (i campi presenti nel form sono: nome, cognome, telefono ed email)</w:t>
+        <w:rPr>
+          <w:rFonts w:ascii="Calibri" w:hAnsi="Calibri" w:cs="Calibri"/>
+        </w:rPr>
+        <w:t xml:space="preserve">: attraverso un </w:t>
+      </w:r>
+      <w:proofErr w:type="spellStart"/>
+      <w:r>
+        <w:rPr>
+          <w:rFonts w:ascii="Calibri" w:hAnsi="Calibri" w:cs="Calibri"/>
+        </w:rPr>
+        <w:t>form</w:t>
+      </w:r>
+      <w:proofErr w:type="spellEnd"/>
+      <w:r>
+        <w:rPr>
+          <w:rFonts w:ascii="Calibri" w:hAnsi="Calibri" w:cs="Calibri"/>
+        </w:rPr>
+        <w:t xml:space="preserve">, per inserire un nuovo contatto (i campi presenti nel </w:t>
+      </w:r>
+      <w:proofErr w:type="spellStart"/>
+      <w:r>
+        <w:rPr>
+          <w:rFonts w:ascii="Calibri" w:hAnsi="Calibri" w:cs="Calibri"/>
+        </w:rPr>
+        <w:t>form</w:t>
+      </w:r>
+      <w:proofErr w:type="spellEnd"/>
+      <w:r>
+        <w:rPr>
+          <w:rFonts w:ascii="Calibri" w:hAnsi="Calibri" w:cs="Calibri"/>
+        </w:rPr>
+        <w:t xml:space="preserve"> sono: nome, cognome, telefono ed email)</w:t>
       </w:r>
     </w:p>
     <w:p>
@@ -149,6 +262,9 @@
           <w:ilvl w:val="0"/>
           <w:numId w:val="2"/>
         </w:numPr>
+        <w:rPr>
+          <w:rFonts w:ascii="Calibri" w:hAnsi="Calibri" w:cs="Calibri"/>
+        </w:rPr>
       </w:pPr>
       <w:r>
         <w:rPr>
@@ -160,6 +276,7 @@
       </w:r>
       <w:r>
         <w:rPr>
+          <w:rFonts w:ascii="Calibri" w:hAnsi="Calibri" w:cs="Calibri"/>
           <w:b/>
           <w:bCs/>
         </w:rPr>
@@ -167,6 +284,7 @@
       </w:r>
       <w:r>
         <w:rPr>
+          <w:rFonts w:ascii="Calibri" w:hAnsi="Calibri" w:cs="Calibri"/>
           <w:b/>
           <w:bCs/>
           <w:color w:val="3A7C22" w:themeColor="accent6" w:themeShade="BF"/>
@@ -174,7 +292,24 @@
         <w:t>Modifica contatti</w:t>
       </w:r>
       <w:r>
-        <w:t>: attraverso un form, per modificare i campi esistenti di un contatto</w:t>
+        <w:rPr>
+          <w:rFonts w:ascii="Calibri" w:hAnsi="Calibri" w:cs="Calibri"/>
+        </w:rPr>
+        <w:t xml:space="preserve">: attraverso un </w:t>
+      </w:r>
+      <w:proofErr w:type="spellStart"/>
+      <w:r>
+        <w:rPr>
+          <w:rFonts w:ascii="Calibri" w:hAnsi="Calibri" w:cs="Calibri"/>
+        </w:rPr>
+        <w:t>form</w:t>
+      </w:r>
+      <w:proofErr w:type="spellEnd"/>
+      <w:r>
+        <w:rPr>
+          <w:rFonts w:ascii="Calibri" w:hAnsi="Calibri" w:cs="Calibri"/>
+        </w:rPr>
+        <w:t>, per modificare i campi esistenti di un contatto</w:t>
       </w:r>
     </w:p>
     <w:p>
@@ -183,6 +318,9 @@
           <w:ilvl w:val="0"/>
           <w:numId w:val="2"/>
         </w:numPr>
+        <w:rPr>
+          <w:rFonts w:ascii="Calibri" w:hAnsi="Calibri" w:cs="Calibri"/>
+        </w:rPr>
       </w:pPr>
       <w:r>
         <w:rPr>
@@ -194,12 +332,17 @@
       </w:r>
       <w:r>
         <w:rPr>
+          <w:rFonts w:ascii="Calibri" w:hAnsi="Calibri" w:cs="Calibri"/>
           <w:b/>
           <w:bCs/>
+          <w:color w:val="3A7C22" w:themeColor="accent6" w:themeShade="BF"/>
         </w:rPr>
         <w:t xml:space="preserve"> Elimina contatto</w:t>
       </w:r>
       <w:r>
+        <w:rPr>
+          <w:rFonts w:ascii="Calibri" w:hAnsi="Calibri" w:cs="Calibri"/>
+        </w:rPr>
         <w:t>: attraverso un pulsante, per cancellare il contatto</w:t>
       </w:r>
     </w:p>
@@ -209,6 +352,9 @@
           <w:ilvl w:val="0"/>
           <w:numId w:val="2"/>
         </w:numPr>
+        <w:rPr>
+          <w:rFonts w:ascii="Calibri" w:hAnsi="Calibri" w:cs="Calibri"/>
+        </w:rPr>
       </w:pPr>
       <w:r>
         <w:rPr>
@@ -220,12 +366,33 @@
       </w:r>
       <w:r>
         <w:rPr>
+          <w:rFonts w:ascii="Calibri" w:hAnsi="Calibri" w:cs="Calibri"/>
           <w:b/>
           <w:bCs/>
         </w:rPr>
-        <w:t xml:space="preserve"> Aggiungi ai preferiti*</w:t>
-      </w:r>
-      <w:r>
+        <w:t xml:space="preserve"> </w:t>
+      </w:r>
+      <w:r>
+        <w:rPr>
+          <w:rFonts w:ascii="Calibri" w:hAnsi="Calibri" w:cs="Calibri"/>
+          <w:b/>
+          <w:bCs/>
+          <w:color w:val="3A7C22" w:themeColor="accent6" w:themeShade="BF"/>
+        </w:rPr>
+        <w:t>Aggiungi ai preferiti</w:t>
+      </w:r>
+      <w:r>
+        <w:rPr>
+          <w:rFonts w:ascii="Calibri" w:hAnsi="Calibri" w:cs="Calibri"/>
+          <w:b/>
+          <w:bCs/>
+        </w:rPr>
+        <w:t>*</w:t>
+      </w:r>
+      <w:r>
+        <w:rPr>
+          <w:rFonts w:ascii="Calibri" w:hAnsi="Calibri" w:cs="Calibri"/>
+        </w:rPr>
         <w:t>: attraverso un pulsante, per inserire il contatto nei preferiti</w:t>
       </w:r>
     </w:p>
@@ -235,6 +402,9 @@
           <w:ilvl w:val="0"/>
           <w:numId w:val="2"/>
         </w:numPr>
+        <w:rPr>
+          <w:rFonts w:ascii="Calibri" w:hAnsi="Calibri" w:cs="Calibri"/>
+        </w:rPr>
       </w:pPr>
       <w:r>
         <w:rPr>
@@ -246,12 +416,16 @@
       </w:r>
       <w:r>
         <w:rPr>
+          <w:rFonts w:ascii="Calibri" w:hAnsi="Calibri" w:cs="Calibri"/>
           <w:b/>
           <w:bCs/>
         </w:rPr>
         <w:t xml:space="preserve"> Ordinamento</w:t>
       </w:r>
       <w:r>
+        <w:rPr>
+          <w:rFonts w:ascii="Calibri" w:hAnsi="Calibri" w:cs="Calibri"/>
+        </w:rPr>
         <w:t>: due pulsanti: uno per cambiare il criterio di ordinamento (alfabetico nome, alfabetico cognome, email) e uno per decidere se ordinare in modo ascendente o discendente</w:t>
       </w:r>
     </w:p>
@@ -261,6 +435,9 @@
           <w:ilvl w:val="0"/>
           <w:numId w:val="2"/>
         </w:numPr>
+        <w:rPr>
+          <w:rFonts w:ascii="Calibri" w:hAnsi="Calibri" w:cs="Calibri"/>
+        </w:rPr>
       </w:pPr>
       <w:r>
         <w:rPr>
@@ -272,6 +449,7 @@
       </w:r>
       <w:r>
         <w:rPr>
+          <w:rFonts w:ascii="Calibri" w:hAnsi="Calibri" w:cs="Calibri"/>
           <w:b/>
           <w:bCs/>
         </w:rPr>
@@ -279,6 +457,7 @@
       </w:r>
       <w:r>
         <w:rPr>
+          <w:rFonts w:ascii="Calibri" w:hAnsi="Calibri" w:cs="Calibri"/>
           <w:b/>
           <w:bCs/>
           <w:color w:val="3A7C22" w:themeColor="accent6" w:themeShade="BF"/>
@@ -286,37 +465,59 @@
         <w:t>Ricerca veloce</w:t>
       </w:r>
       <w:r>
+        <w:rPr>
+          <w:rFonts w:ascii="Calibri" w:hAnsi="Calibri" w:cs="Calibri"/>
+        </w:rPr>
         <w:t>: una barra di ricerca in alto che mi permette di digitare un testo e che filtra i contatti sulla base del testo digitato</w:t>
       </w:r>
     </w:p>
     <w:p>
       <w:pPr>
         <w:ind w:left="720" w:hanging="360"/>
+        <w:rPr>
+          <w:rFonts w:ascii="Calibri" w:hAnsi="Calibri" w:cs="Calibri"/>
+        </w:rPr>
       </w:pPr>
     </w:p>
     <w:p>
       <w:pPr>
         <w:ind w:left="720" w:hanging="360"/>
-      </w:pPr>
-      <w:r>
+        <w:rPr>
+          <w:rFonts w:ascii="Calibri" w:hAnsi="Calibri" w:cs="Calibri"/>
+        </w:rPr>
+      </w:pPr>
+      <w:r>
+        <w:rPr>
+          <w:rFonts w:ascii="Calibri" w:hAnsi="Calibri" w:cs="Calibri"/>
+        </w:rPr>
         <w:t>*per la visualizzazione dei preferiti muoviti </w:t>
       </w:r>
       <w:r>
         <w:rPr>
+          <w:rFonts w:ascii="Calibri" w:hAnsi="Calibri" w:cs="Calibri"/>
           <w:b/>
           <w:bCs/>
         </w:rPr>
         <w:t>come meglio credi</w:t>
       </w:r>
       <w:r>
+        <w:rPr>
+          <w:rFonts w:ascii="Calibri" w:hAnsi="Calibri" w:cs="Calibri"/>
+        </w:rPr>
         <w:t>; la feature sarà ritenuta completa se sarà possibile distinguere i contatti inseriti tra i preferiti dagli altri.</w:t>
       </w:r>
     </w:p>
     <w:p>
       <w:pPr>
         <w:ind w:left="720" w:hanging="360"/>
-      </w:pPr>
-      <w:r>
+        <w:rPr>
+          <w:rFonts w:ascii="Calibri" w:hAnsi="Calibri" w:cs="Calibri"/>
+        </w:rPr>
+      </w:pPr>
+      <w:r>
+        <w:rPr>
+          <w:rFonts w:ascii="Calibri" w:hAnsi="Calibri" w:cs="Calibri"/>
+        </w:rPr>
         <w:t>Ulteriori punti facoltativi, ma che potrebbero impattare positivamente potrebbero essere: </w:t>
       </w:r>
     </w:p>
@@ -326,8 +527,14 @@
           <w:ilvl w:val="0"/>
           <w:numId w:val="3"/>
         </w:numPr>
-      </w:pPr>
-      <w:r>
+        <w:rPr>
+          <w:rFonts w:ascii="Calibri" w:hAnsi="Calibri" w:cs="Calibri"/>
+        </w:rPr>
+      </w:pPr>
+      <w:r>
+        <w:rPr>
+          <w:rFonts w:ascii="Calibri" w:hAnsi="Calibri" w:cs="Calibri"/>
+        </w:rPr>
         <w:t>UI non comune (interpreta questo punto liberamente)</w:t>
       </w:r>
     </w:p>
@@ -337,8 +544,14 @@
           <w:ilvl w:val="0"/>
           <w:numId w:val="3"/>
         </w:numPr>
-      </w:pPr>
-      <w:r>
+        <w:rPr>
+          <w:rFonts w:ascii="Calibri" w:hAnsi="Calibri" w:cs="Calibri"/>
+        </w:rPr>
+      </w:pPr>
+      <w:r>
+        <w:rPr>
+          <w:rFonts w:ascii="Calibri" w:hAnsi="Calibri" w:cs="Calibri"/>
+        </w:rPr>
         <w:t>design mobile first</w:t>
       </w:r>
     </w:p>
@@ -348,26 +561,47 @@
           <w:ilvl w:val="0"/>
           <w:numId w:val="3"/>
         </w:numPr>
-      </w:pPr>
-      <w:r>
+        <w:rPr>
+          <w:rFonts w:ascii="Calibri" w:hAnsi="Calibri" w:cs="Calibri"/>
+        </w:rPr>
+      </w:pPr>
+      <w:r>
+        <w:rPr>
+          <w:rFonts w:ascii="Calibri" w:hAnsi="Calibri" w:cs="Calibri"/>
+        </w:rPr>
         <w:t>attenzione all'accessibilità</w:t>
       </w:r>
     </w:p>
     <w:p>
       <w:pPr>
         <w:ind w:left="720" w:hanging="360"/>
-      </w:pPr>
-    </w:p>
-    <w:p/>
-    <w:p>
-      <w:pPr>
-        <w:rPr>
+        <w:rPr>
+          <w:rFonts w:ascii="Calibri" w:hAnsi="Calibri" w:cs="Calibri"/>
+        </w:rPr>
+      </w:pPr>
+    </w:p>
+    <w:p>
+      <w:pPr>
+        <w:rPr>
+          <w:rFonts w:ascii="Calibri" w:hAnsi="Calibri" w:cs="Calibri"/>
+        </w:rPr>
+      </w:pPr>
+    </w:p>
+    <w:p>
+      <w:pPr>
+        <w:rPr>
+          <w:rFonts w:ascii="Calibri" w:hAnsi="Calibri" w:cs="Calibri"/>
           <w:b/>
-        </w:rPr>
-      </w:pPr>
-      <w:r>
-        <w:rPr>
+          <w:sz w:val="28"/>
+          <w:szCs w:val="28"/>
+        </w:rPr>
+      </w:pPr>
+      <w:r>
+        <w:rPr>
+          <w:rFonts w:ascii="Calibri" w:hAnsi="Calibri" w:cs="Calibri"/>
           <w:b/>
+          <w:sz w:val="28"/>
+          <w:szCs w:val="28"/>
           <w:u w:val="single"/>
         </w:rPr>
         <w:t>TO DO:</w:t>
@@ -380,6 +614,9 @@
           <w:ilvl w:val="0"/>
           <w:numId w:val="1"/>
         </w:numPr>
+        <w:rPr>
+          <w:rFonts w:ascii="Calibri" w:hAnsi="Calibri" w:cs="Calibri"/>
+        </w:rPr>
       </w:pPr>
       <w:r>
         <w:rPr>
@@ -389,12 +626,15 @@
       </w:r>
       <w:r>
         <w:rPr>
-          <w:rFonts w:ascii="Segoe UI Emoji" w:hAnsi="Segoe UI Emoji" w:cs="Segoe UI Emoji"/>
+          <w:rFonts w:ascii="Calibri" w:hAnsi="Calibri" w:cs="Calibri"/>
         </w:rPr>
         <w:tab/>
       </w:r>
       <w:r>
-        <w:t>Delete</w:t>
+        <w:rPr>
+          <w:rFonts w:ascii="Calibri" w:hAnsi="Calibri" w:cs="Calibri"/>
+        </w:rPr>
+        <w:t>DELETE</w:t>
       </w:r>
     </w:p>
     <w:p>
@@ -405,6 +645,7 @@
           <w:numId w:val="1"/>
         </w:numPr>
         <w:rPr>
+          <w:rFonts w:ascii="Calibri" w:hAnsi="Calibri" w:cs="Calibri"/>
           <w:lang w:val="en-US"/>
         </w:rPr>
       </w:pPr>
@@ -417,22 +658,105 @@
       </w:r>
       <w:r>
         <w:rPr>
+          <w:rFonts w:ascii="Calibri" w:hAnsi="Calibri" w:cs="Calibri"/>
+          <w:lang w:val="en-US"/>
+        </w:rPr>
+        <w:tab/>
+      </w:r>
+      <w:r>
+        <w:rPr>
+          <w:rFonts w:ascii="Calibri" w:hAnsi="Calibri" w:cs="Calibri"/>
+          <w:lang w:val="en-US"/>
+        </w:rPr>
+        <w:t>Go to Home after added new contact</w:t>
+      </w:r>
+    </w:p>
+    <w:p>
+      <w:pPr>
+        <w:pStyle w:val="Paragrafoelenco"/>
+        <w:numPr>
+          <w:ilvl w:val="0"/>
+          <w:numId w:val="1"/>
+        </w:numPr>
+        <w:rPr>
+          <w:rFonts w:ascii="Calibri" w:hAnsi="Calibri" w:cs="Calibri"/>
+        </w:rPr>
+      </w:pPr>
+      <w:r>
+        <w:rPr>
           <w:rFonts w:ascii="Segoe UI Emoji" w:hAnsi="Segoe UI Emoji" w:cs="Segoe UI Emoji"/>
           <w:lang w:val="en-US"/>
         </w:rPr>
+        <w:t>✔️</w:t>
+      </w:r>
+      <w:r>
+        <w:rPr>
+          <w:rFonts w:ascii="Calibri" w:hAnsi="Calibri" w:cs="Calibri"/>
+          <w:lang w:val="en-US"/>
+        </w:rPr>
         <w:tab/>
       </w:r>
-      <w:r>
-        <w:rPr>
+      <w:proofErr w:type="spellStart"/>
+      <w:r>
+        <w:rPr>
+          <w:rFonts w:ascii="Calibri" w:hAnsi="Calibri" w:cs="Calibri"/>
+        </w:rPr>
+        <w:t>Add</w:t>
+      </w:r>
+      <w:proofErr w:type="spellEnd"/>
+      <w:r>
+        <w:rPr>
+          <w:rFonts w:ascii="Calibri" w:hAnsi="Calibri" w:cs="Calibri"/>
+        </w:rPr>
+        <w:t xml:space="preserve"> favorite</w:t>
+      </w:r>
+    </w:p>
+    <w:p>
+      <w:pPr>
+        <w:pStyle w:val="Paragrafoelenco"/>
+        <w:numPr>
+          <w:ilvl w:val="1"/>
+          <w:numId w:val="1"/>
+        </w:numPr>
+        <w:rPr>
+          <w:rFonts w:ascii="Calibri" w:hAnsi="Calibri" w:cs="Calibri"/>
           <w:lang w:val="en-US"/>
         </w:rPr>
-        <w:t>Go to Home after a</w:t>
-      </w:r>
-      <w:r>
-        <w:rPr>
+      </w:pPr>
+      <w:r>
+        <w:rPr>
+          <w:rFonts w:ascii="Segoe UI Emoji" w:hAnsi="Segoe UI Emoji" w:cs="Segoe UI Emoji"/>
           <w:lang w:val="en-US"/>
         </w:rPr>
-        <w:t>dded new contact</w:t>
+        <w:t>✔️</w:t>
+      </w:r>
+      <w:r>
+        <w:rPr>
+          <w:rFonts w:ascii="Calibri" w:hAnsi="Calibri" w:cs="Calibri"/>
+          <w:lang w:val="en-US"/>
+        </w:rPr>
+        <w:tab/>
+      </w:r>
+      <w:r>
+        <w:rPr>
+          <w:rFonts w:ascii="Calibri" w:hAnsi="Calibri" w:cs="Calibri"/>
+          <w:lang w:val="en-US"/>
+        </w:rPr>
+        <w:t>Fix order after ad</w:t>
+      </w:r>
+      <w:r>
+        <w:rPr>
+          <w:rFonts w:ascii="Calibri" w:hAnsi="Calibri" w:cs="Calibri"/>
+          <w:lang w:val="en-US"/>
+        </w:rPr>
+        <w:t>d</w:t>
+      </w:r>
+      <w:r>
+        <w:rPr>
+          <w:rFonts w:ascii="Calibri" w:hAnsi="Calibri" w:cs="Calibri"/>
+          <w:lang w:val="en-US"/>
+        </w:rPr>
+        <w:t xml:space="preserve"> favorite</w:t>
       </w:r>
     </w:p>
     <w:p>
@@ -442,6 +766,9 @@
           <w:ilvl w:val="0"/>
           <w:numId w:val="1"/>
         </w:numPr>
+        <w:rPr>
+          <w:rFonts w:ascii="Calibri" w:hAnsi="Calibri" w:cs="Calibri"/>
+        </w:rPr>
       </w:pPr>
       <w:r>
         <w:rPr>
@@ -452,13 +779,234 @@
       </w:r>
       <w:r>
         <w:rPr>
+          <w:rFonts w:ascii="Calibri" w:hAnsi="Calibri" w:cs="Calibri"/>
+          <w:lang w:val="en-US"/>
+        </w:rPr>
+        <w:tab/>
+      </w:r>
+      <w:r>
+        <w:rPr>
+          <w:rFonts w:ascii="Calibri" w:hAnsi="Calibri" w:cs="Calibri"/>
+        </w:rPr>
+        <w:t xml:space="preserve">Name – </w:t>
+      </w:r>
+      <w:proofErr w:type="spellStart"/>
+      <w:r>
+        <w:rPr>
+          <w:rFonts w:ascii="Calibri" w:hAnsi="Calibri" w:cs="Calibri"/>
+        </w:rPr>
+        <w:t>surname</w:t>
+      </w:r>
+      <w:proofErr w:type="spellEnd"/>
+      <w:r>
+        <w:rPr>
+          <w:rFonts w:ascii="Calibri" w:hAnsi="Calibri" w:cs="Calibri"/>
+        </w:rPr>
+        <w:t xml:space="preserve"> =&gt;</w:t>
+      </w:r>
+      <w:r>
+        <w:rPr>
+          <w:rFonts w:ascii="Calibri" w:hAnsi="Calibri" w:cs="Calibri"/>
+        </w:rPr>
+        <w:t xml:space="preserve"> </w:t>
+      </w:r>
+      <w:r>
+        <w:rPr>
+          <w:rFonts w:ascii="Calibri" w:hAnsi="Calibri" w:cs="Calibri"/>
+        </w:rPr>
+        <w:t>R</w:t>
+      </w:r>
+      <w:r>
+        <w:rPr>
+          <w:rFonts w:ascii="Calibri" w:hAnsi="Calibri" w:cs="Calibri"/>
+        </w:rPr>
+        <w:t>everse</w:t>
+      </w:r>
+    </w:p>
+    <w:p>
+      <w:pPr>
+        <w:pStyle w:val="Paragrafoelenco"/>
+        <w:numPr>
+          <w:ilvl w:val="1"/>
+          <w:numId w:val="1"/>
+        </w:numPr>
+        <w:rPr>
+          <w:rFonts w:ascii="Calibri" w:hAnsi="Calibri" w:cs="Calibri"/>
+        </w:rPr>
+      </w:pPr>
+      <w:r>
+        <w:rPr>
+          <w:rFonts w:ascii="Calibri" w:hAnsi="Calibri" w:cs="Calibri"/>
+        </w:rPr>
+        <w:t xml:space="preserve">Global </w:t>
+      </w:r>
+      <w:proofErr w:type="spellStart"/>
+      <w:r>
+        <w:rPr>
+          <w:rFonts w:ascii="Calibri" w:hAnsi="Calibri" w:cs="Calibri"/>
+        </w:rPr>
+        <w:t>contex</w:t>
+      </w:r>
+      <w:proofErr w:type="spellEnd"/>
+      <w:r>
+        <w:rPr>
+          <w:rFonts w:ascii="Calibri" w:hAnsi="Calibri" w:cs="Calibri"/>
+        </w:rPr>
+        <w:t xml:space="preserve"> =&gt; </w:t>
+      </w:r>
+      <w:proofErr w:type="spellStart"/>
+      <w:r>
+        <w:rPr>
+          <w:rFonts w:ascii="Calibri" w:hAnsi="Calibri" w:cs="Calibri"/>
+        </w:rPr>
+        <w:t>read</w:t>
+      </w:r>
+      <w:proofErr w:type="spellEnd"/>
+      <w:r>
+        <w:rPr>
+          <w:rFonts w:ascii="Calibri" w:hAnsi="Calibri" w:cs="Calibri"/>
+        </w:rPr>
+        <w:t xml:space="preserve"> from:</w:t>
+      </w:r>
+    </w:p>
+    <w:p>
+      <w:pPr>
+        <w:pStyle w:val="Paragrafoelenco"/>
+        <w:numPr>
+          <w:ilvl w:val="2"/>
+          <w:numId w:val="1"/>
+        </w:numPr>
+        <w:rPr>
+          <w:rFonts w:ascii="Calibri" w:hAnsi="Calibri" w:cs="Calibri"/>
+        </w:rPr>
+      </w:pPr>
+      <w:r>
+        <w:rPr>
           <w:rFonts w:ascii="Segoe UI Emoji" w:hAnsi="Segoe UI Emoji" w:cs="Segoe UI Emoji"/>
           <w:lang w:val="en-US"/>
         </w:rPr>
+        <w:t>✔️</w:t>
+      </w:r>
+      <w:r>
+        <w:rPr>
+          <w:rFonts w:ascii="Calibri" w:hAnsi="Calibri" w:cs="Calibri"/>
+          <w:lang w:val="en-US"/>
+        </w:rPr>
         <w:tab/>
       </w:r>
       <w:r>
-        <w:t>Add favorite</w:t>
+        <w:rPr>
+          <w:rFonts w:ascii="Calibri" w:hAnsi="Calibri" w:cs="Calibri"/>
+        </w:rPr>
+        <w:t>Home</w:t>
+      </w:r>
+    </w:p>
+    <w:p>
+      <w:pPr>
+        <w:pStyle w:val="Paragrafoelenco"/>
+        <w:numPr>
+          <w:ilvl w:val="2"/>
+          <w:numId w:val="1"/>
+        </w:numPr>
+        <w:rPr>
+          <w:rFonts w:ascii="Calibri" w:hAnsi="Calibri" w:cs="Calibri"/>
+        </w:rPr>
+      </w:pPr>
+      <w:proofErr w:type="spellStart"/>
+      <w:r>
+        <w:rPr>
+          <w:rFonts w:ascii="Calibri" w:hAnsi="Calibri" w:cs="Calibri"/>
+        </w:rPr>
+        <w:t>Details</w:t>
+      </w:r>
+      <w:proofErr w:type="spellEnd"/>
+    </w:p>
+    <w:p>
+      <w:pPr>
+        <w:pStyle w:val="Paragrafoelenco"/>
+        <w:numPr>
+          <w:ilvl w:val="0"/>
+          <w:numId w:val="1"/>
+        </w:numPr>
+        <w:rPr>
+          <w:rFonts w:ascii="Calibri" w:hAnsi="Calibri" w:cs="Calibri"/>
+        </w:rPr>
+      </w:pPr>
+      <w:r>
+        <w:rPr>
+          <w:rFonts w:ascii="Segoe UI Emoji" w:hAnsi="Segoe UI Emoji" w:cs="Segoe UI Emoji"/>
+          <w:lang w:val="en-US"/>
+        </w:rPr>
+        <w:t>✔️</w:t>
+      </w:r>
+      <w:r>
+        <w:rPr>
+          <w:rFonts w:ascii="Calibri" w:hAnsi="Calibri" w:cs="Calibri"/>
+          <w:lang w:val="en-US"/>
+        </w:rPr>
+        <w:tab/>
+      </w:r>
+      <w:proofErr w:type="spellStart"/>
+      <w:r>
+        <w:rPr>
+          <w:rFonts w:ascii="Calibri" w:hAnsi="Calibri" w:cs="Calibri"/>
+        </w:rPr>
+        <w:t>Toggle</w:t>
+      </w:r>
+      <w:proofErr w:type="spellEnd"/>
+      <w:r>
+        <w:rPr>
+          <w:rFonts w:ascii="Calibri" w:hAnsi="Calibri" w:cs="Calibri"/>
+        </w:rPr>
+        <w:t xml:space="preserve"> name-</w:t>
+      </w:r>
+      <w:proofErr w:type="spellStart"/>
+      <w:r>
+        <w:rPr>
+          <w:rFonts w:ascii="Calibri" w:hAnsi="Calibri" w:cs="Calibri"/>
+        </w:rPr>
+        <w:t>surname</w:t>
+      </w:r>
+      <w:proofErr w:type="spellEnd"/>
+    </w:p>
+    <w:p>
+      <w:pPr>
+        <w:pStyle w:val="Paragrafoelenco"/>
+        <w:numPr>
+          <w:ilvl w:val="0"/>
+          <w:numId w:val="1"/>
+        </w:numPr>
+        <w:rPr>
+          <w:rFonts w:ascii="Calibri" w:hAnsi="Calibri" w:cs="Calibri"/>
+        </w:rPr>
+      </w:pPr>
+      <w:r>
+        <w:rPr>
+          <w:rFonts w:ascii="Segoe UI Emoji" w:hAnsi="Segoe UI Emoji" w:cs="Segoe UI Emoji"/>
+          <w:lang w:val="en-US"/>
+        </w:rPr>
+        <w:t>✔️</w:t>
+      </w:r>
+      <w:r>
+        <w:rPr>
+          <w:rFonts w:ascii="Segoe UI Emoji" w:hAnsi="Segoe UI Emoji" w:cs="Segoe UI Emoji"/>
+          <w:lang w:val="en-US"/>
+        </w:rPr>
+        <w:tab/>
+      </w:r>
+      <w:proofErr w:type="spellStart"/>
+      <w:r>
+        <w:rPr>
+          <w:rFonts w:ascii="Calibri" w:hAnsi="Calibri" w:cs="Calibri"/>
+        </w:rPr>
+        <w:t>Orered</w:t>
+      </w:r>
+      <w:proofErr w:type="spellEnd"/>
+      <w:r>
+        <w:rPr>
+          <w:rFonts w:ascii="Calibri" w:hAnsi="Calibri" w:cs="Calibri"/>
+        </w:rPr>
+        <w:t xml:space="preserve"> to:</w:t>
       </w:r>
     </w:p>
     <w:p>
@@ -469,7 +1017,7 @@
           <w:numId w:val="1"/>
         </w:numPr>
         <w:rPr>
-          <w:lang w:val="en-US"/>
+          <w:rFonts w:ascii="Calibri" w:hAnsi="Calibri" w:cs="Calibri"/>
         </w:rPr>
       </w:pPr>
       <w:r>
@@ -481,34 +1029,48 @@
       </w:r>
       <w:r>
         <w:rPr>
+          <w:rFonts w:ascii="Calibri" w:hAnsi="Calibri" w:cs="Calibri"/>
+          <w:lang w:val="en-US"/>
+        </w:rPr>
+        <w:tab/>
+      </w:r>
+      <w:r>
+        <w:rPr>
+          <w:rFonts w:ascii="Calibri" w:hAnsi="Calibri" w:cs="Calibri"/>
+        </w:rPr>
+        <w:t>Name</w:t>
+      </w:r>
+    </w:p>
+    <w:p>
+      <w:pPr>
+        <w:pStyle w:val="Paragrafoelenco"/>
+        <w:numPr>
+          <w:ilvl w:val="1"/>
+          <w:numId w:val="1"/>
+        </w:numPr>
+        <w:rPr>
+          <w:rFonts w:ascii="Calibri" w:hAnsi="Calibri" w:cs="Calibri"/>
+        </w:rPr>
+      </w:pPr>
+      <w:r>
+        <w:rPr>
           <w:rFonts w:ascii="Segoe UI Emoji" w:hAnsi="Segoe UI Emoji" w:cs="Segoe UI Emoji"/>
           <w:lang w:val="en-US"/>
         </w:rPr>
+        <w:t>✔️</w:t>
+      </w:r>
+      <w:r>
+        <w:rPr>
+          <w:rFonts w:ascii="Segoe UI Emoji" w:hAnsi="Segoe UI Emoji" w:cs="Segoe UI Emoji"/>
+          <w:lang w:val="en-US"/>
+        </w:rPr>
         <w:tab/>
       </w:r>
       <w:r>
         <w:rPr>
-          <w:lang w:val="en-US"/>
-        </w:rPr>
-        <w:t>Fix order after ad</w:t>
-      </w:r>
-      <w:r>
-        <w:rPr>
-          <w:lang w:val="en-US"/>
-        </w:rPr>
-        <w:t>d</w:t>
-      </w:r>
-      <w:r>
-        <w:rPr>
-          <w:lang w:val="en-US"/>
-        </w:rPr>
-        <w:t xml:space="preserve"> f</w:t>
-      </w:r>
-      <w:r>
-        <w:rPr>
-          <w:lang w:val="en-US"/>
-        </w:rPr>
-        <w:t>avorite</w:t>
+          <w:rFonts w:ascii="Calibri" w:hAnsi="Calibri" w:cs="Calibri"/>
+        </w:rPr>
+        <w:t>Email</w:t>
       </w:r>
     </w:p>
     <w:p>
@@ -518,57 +1080,37 @@
           <w:ilvl w:val="0"/>
           <w:numId w:val="1"/>
         </w:numPr>
-      </w:pPr>
-      <w:r>
-        <w:t>Name – surname</w:t>
-      </w:r>
-      <w:r>
-        <w:t xml:space="preserve"> =&gt;</w:t>
-      </w:r>
-      <w:r>
-        <w:t xml:space="preserve"> </w:t>
-      </w:r>
-      <w:r>
-        <w:t>R</w:t>
-      </w:r>
-      <w:r>
-        <w:t>everse</w:t>
-      </w:r>
-    </w:p>
-    <w:p>
-      <w:pPr>
-        <w:pStyle w:val="Paragrafoelenco"/>
-        <w:numPr>
-          <w:ilvl w:val="1"/>
-          <w:numId w:val="1"/>
-        </w:numPr>
-      </w:pPr>
-      <w:r>
-        <w:t>Global contex =&gt; read from:</w:t>
-      </w:r>
-    </w:p>
-    <w:p>
-      <w:pPr>
-        <w:pStyle w:val="Paragrafoelenco"/>
-        <w:numPr>
-          <w:ilvl w:val="2"/>
-          <w:numId w:val="1"/>
-        </w:numPr>
-      </w:pPr>
-      <w:r>
-        <w:t>Home</w:t>
-      </w:r>
-    </w:p>
-    <w:p>
-      <w:pPr>
-        <w:pStyle w:val="Paragrafoelenco"/>
-        <w:numPr>
-          <w:ilvl w:val="2"/>
-          <w:numId w:val="1"/>
-        </w:numPr>
-      </w:pPr>
-      <w:r>
-        <w:t>Details</w:t>
+        <w:rPr>
+          <w:rFonts w:ascii="Calibri" w:hAnsi="Calibri" w:cs="Calibri"/>
+        </w:rPr>
+      </w:pPr>
+      <w:r>
+        <w:rPr>
+          <w:rFonts w:ascii="Segoe UI Emoji" w:hAnsi="Segoe UI Emoji" w:cs="Segoe UI Emoji"/>
+          <w:lang w:val="en-US"/>
+        </w:rPr>
+        <w:t>✔️</w:t>
+      </w:r>
+      <w:r>
+        <w:rPr>
+          <w:rFonts w:ascii="Calibri" w:hAnsi="Calibri" w:cs="Calibri"/>
+          <w:lang w:val="en-US"/>
+        </w:rPr>
+        <w:tab/>
+      </w:r>
+      <w:proofErr w:type="spellStart"/>
+      <w:r>
+        <w:rPr>
+          <w:rFonts w:ascii="Calibri" w:hAnsi="Calibri" w:cs="Calibri"/>
+        </w:rPr>
+        <w:t>View</w:t>
+      </w:r>
+      <w:proofErr w:type="spellEnd"/>
+      <w:r>
+        <w:rPr>
+          <w:rFonts w:ascii="Calibri" w:hAnsi="Calibri" w:cs="Calibri"/>
+        </w:rPr>
+        <w:t xml:space="preserve"> list reverse</w:t>
       </w:r>
     </w:p>
     <w:p>
@@ -578,33 +1120,23 @@
           <w:ilvl w:val="0"/>
           <w:numId w:val="1"/>
         </w:numPr>
-      </w:pPr>
-      <w:r>
-        <w:t>Orered to:</w:t>
-      </w:r>
-    </w:p>
-    <w:p>
-      <w:pPr>
-        <w:pStyle w:val="Paragrafoelenco"/>
-        <w:numPr>
-          <w:ilvl w:val="1"/>
-          <w:numId w:val="1"/>
-        </w:numPr>
-      </w:pPr>
-      <w:r>
-        <w:t>Name</w:t>
-      </w:r>
-    </w:p>
-    <w:p>
-      <w:pPr>
-        <w:pStyle w:val="Paragrafoelenco"/>
-        <w:numPr>
-          <w:ilvl w:val="1"/>
-          <w:numId w:val="1"/>
-        </w:numPr>
-      </w:pPr>
-      <w:r>
-        <w:t>Email</w:t>
+        <w:rPr>
+          <w:rFonts w:ascii="Calibri" w:hAnsi="Calibri" w:cs="Calibri"/>
+        </w:rPr>
+      </w:pPr>
+      <w:proofErr w:type="spellStart"/>
+      <w:r>
+        <w:rPr>
+          <w:rFonts w:ascii="Calibri" w:hAnsi="Calibri" w:cs="Calibri"/>
+        </w:rPr>
+        <w:t>View</w:t>
+      </w:r>
+      <w:proofErr w:type="spellEnd"/>
+      <w:r>
+        <w:rPr>
+          <w:rFonts w:ascii="Calibri" w:hAnsi="Calibri" w:cs="Calibri"/>
+        </w:rPr>
+        <w:t xml:space="preserve"> favorite</w:t>
       </w:r>
     </w:p>
     <w:p>
@@ -614,10 +1146,30 @@
           <w:ilvl w:val="0"/>
           <w:numId w:val="1"/>
         </w:numPr>
-      </w:pPr>
-      <w:r>
-        <w:t>View list reverse</w:t>
-      </w:r>
+        <w:rPr>
+          <w:rFonts w:ascii="Calibri" w:hAnsi="Calibri" w:cs="Calibri"/>
+        </w:rPr>
+      </w:pPr>
+      <w:r>
+        <w:rPr>
+          <w:rFonts w:ascii="Calibri" w:hAnsi="Calibri" w:cs="Calibri"/>
+        </w:rPr>
+        <w:t xml:space="preserve">Switch </w:t>
+      </w:r>
+      <w:proofErr w:type="spellStart"/>
+      <w:r>
+        <w:rPr>
+          <w:rFonts w:ascii="Calibri" w:hAnsi="Calibri" w:cs="Calibri"/>
+        </w:rPr>
+        <w:t>lang</w:t>
+      </w:r>
+      <w:r>
+        <w:rPr>
+          <w:rFonts w:ascii="Calibri" w:hAnsi="Calibri" w:cs="Calibri"/>
+        </w:rPr>
+        <w:t>uage</w:t>
+      </w:r>
+      <w:proofErr w:type="spellEnd"/>
     </w:p>
     <w:p>
       <w:pPr>
@@ -626,9 +1178,15 @@
           <w:ilvl w:val="0"/>
           <w:numId w:val="1"/>
         </w:numPr>
-      </w:pPr>
-      <w:r>
-        <w:t>View favorite</w:t>
+        <w:rPr>
+          <w:rFonts w:ascii="Calibri" w:hAnsi="Calibri" w:cs="Calibri"/>
+        </w:rPr>
+      </w:pPr>
+      <w:r>
+        <w:rPr>
+          <w:rFonts w:ascii="Calibri" w:hAnsi="Calibri" w:cs="Calibri"/>
+        </w:rPr>
+        <w:t>Loading page &amp; component</w:t>
       </w:r>
     </w:p>
     <w:p>
@@ -638,61 +1196,28 @@
           <w:ilvl w:val="0"/>
           <w:numId w:val="1"/>
         </w:numPr>
-      </w:pPr>
-      <w:r>
-        <w:t>Setting menù</w:t>
-      </w:r>
-    </w:p>
-    <w:p>
-      <w:pPr>
-        <w:pStyle w:val="Paragrafoelenco"/>
-        <w:numPr>
-          <w:ilvl w:val="1"/>
-          <w:numId w:val="1"/>
-        </w:numPr>
-      </w:pPr>
-      <w:r>
-        <w:t>Toggle name-surname</w:t>
-      </w:r>
-    </w:p>
-    <w:p>
-      <w:pPr>
-        <w:pStyle w:val="Paragrafoelenco"/>
-        <w:numPr>
-          <w:ilvl w:val="1"/>
-          <w:numId w:val="1"/>
-        </w:numPr>
-      </w:pPr>
-      <w:r>
-        <w:t>Switch lang</w:t>
-      </w:r>
-    </w:p>
-    <w:p>
-      <w:pPr>
-        <w:pStyle w:val="Paragrafoelenco"/>
-        <w:numPr>
-          <w:ilvl w:val="0"/>
-          <w:numId w:val="1"/>
-        </w:numPr>
-      </w:pPr>
-      <w:r>
-        <w:t>Loading page &amp; component</w:t>
-      </w:r>
-    </w:p>
-    <w:p>
-      <w:pPr>
-        <w:pStyle w:val="Paragrafoelenco"/>
-        <w:numPr>
-          <w:ilvl w:val="0"/>
-          <w:numId w:val="1"/>
-        </w:numPr>
-      </w:pPr>
-      <w:r>
+        <w:rPr>
+          <w:rFonts w:ascii="Calibri" w:hAnsi="Calibri" w:cs="Calibri"/>
+        </w:rPr>
+      </w:pPr>
+      <w:r>
+        <w:rPr>
+          <w:rFonts w:ascii="Calibri" w:hAnsi="Calibri" w:cs="Calibri"/>
+        </w:rPr>
+        <w:lastRenderedPageBreak/>
         <w:t>Check text</w:t>
       </w:r>
     </w:p>
     <w:p>
-      <w:r>
+      <w:pPr>
+        <w:rPr>
+          <w:rFonts w:ascii="Calibri" w:hAnsi="Calibri" w:cs="Calibri"/>
+        </w:rPr>
+      </w:pPr>
+      <w:r>
+        <w:rPr>
+          <w:rFonts w:ascii="Calibri" w:hAnsi="Calibri" w:cs="Calibri"/>
+        </w:rPr>
         <w:t>___________________________________</w:t>
       </w:r>
     </w:p>
@@ -703,10 +1228,51 @@
           <w:ilvl w:val="0"/>
           <w:numId w:val="4"/>
         </w:numPr>
-      </w:pPr>
-      <w:r>
-        <w:lastRenderedPageBreak/>
-        <w:t>View data in home</w:t>
+        <w:rPr>
+          <w:rFonts w:ascii="Calibri" w:hAnsi="Calibri" w:cs="Calibri"/>
+        </w:rPr>
+      </w:pPr>
+      <w:r>
+        <w:rPr>
+          <w:rFonts w:ascii="Segoe UI Emoji" w:hAnsi="Segoe UI Emoji" w:cs="Segoe UI Emoji"/>
+          <w:lang w:val="en-US"/>
+        </w:rPr>
+        <w:t>✔️</w:t>
+      </w:r>
+      <w:r>
+        <w:rPr>
+          <w:rFonts w:ascii="Calibri" w:hAnsi="Calibri" w:cs="Calibri"/>
+          <w:lang w:val="en-US"/>
+        </w:rPr>
+        <w:tab/>
+      </w:r>
+      <w:proofErr w:type="spellStart"/>
+      <w:r>
+        <w:rPr>
+          <w:rFonts w:ascii="Calibri" w:hAnsi="Calibri" w:cs="Calibri"/>
+        </w:rPr>
+        <w:t>View</w:t>
+      </w:r>
+      <w:proofErr w:type="spellEnd"/>
+      <w:r>
+        <w:rPr>
+          <w:rFonts w:ascii="Calibri" w:hAnsi="Calibri" w:cs="Calibri"/>
+        </w:rPr>
+        <w:t xml:space="preserve"> </w:t>
+      </w:r>
+      <w:proofErr w:type="spellStart"/>
+      <w:r>
+        <w:rPr>
+          <w:rFonts w:ascii="Calibri" w:hAnsi="Calibri" w:cs="Calibri"/>
+        </w:rPr>
+        <w:t>detail</w:t>
+      </w:r>
+      <w:proofErr w:type="spellEnd"/>
+      <w:r>
+        <w:rPr>
+          <w:rFonts w:ascii="Calibri" w:hAnsi="Calibri" w:cs="Calibri"/>
+        </w:rPr>
+        <w:t xml:space="preserve"> in home</w:t>
       </w:r>
     </w:p>
     <w:p>
@@ -716,8 +1282,14 @@
           <w:ilvl w:val="0"/>
           <w:numId w:val="4"/>
         </w:numPr>
-      </w:pPr>
-      <w:r>
+        <w:rPr>
+          <w:rFonts w:ascii="Calibri" w:hAnsi="Calibri" w:cs="Calibri"/>
+        </w:rPr>
+      </w:pPr>
+      <w:r>
+        <w:rPr>
+          <w:rFonts w:ascii="Calibri" w:hAnsi="Calibri" w:cs="Calibri"/>
+        </w:rPr>
         <w:t>Light – Dark mode</w:t>
       </w:r>
     </w:p>
@@ -728,10 +1300,38 @@
           <w:ilvl w:val="0"/>
           <w:numId w:val="4"/>
         </w:numPr>
-      </w:pPr>
-      <w:r>
-        <w:t>Toast error + Toast succes</w:t>
-      </w:r>
+        <w:rPr>
+          <w:rFonts w:ascii="Calibri" w:hAnsi="Calibri" w:cs="Calibri"/>
+        </w:rPr>
+      </w:pPr>
+      <w:r>
+        <w:rPr>
+          <w:rFonts w:ascii="Calibri" w:hAnsi="Calibri" w:cs="Calibri"/>
+        </w:rPr>
+        <w:t xml:space="preserve">Toast </w:t>
+      </w:r>
+      <w:proofErr w:type="spellStart"/>
+      <w:r>
+        <w:rPr>
+          <w:rFonts w:ascii="Calibri" w:hAnsi="Calibri" w:cs="Calibri"/>
+        </w:rPr>
+        <w:t>error</w:t>
+      </w:r>
+      <w:proofErr w:type="spellEnd"/>
+      <w:r>
+        <w:rPr>
+          <w:rFonts w:ascii="Calibri" w:hAnsi="Calibri" w:cs="Calibri"/>
+        </w:rPr>
+        <w:t xml:space="preserve"> + Toast </w:t>
+      </w:r>
+      <w:proofErr w:type="spellStart"/>
+      <w:r>
+        <w:rPr>
+          <w:rFonts w:ascii="Calibri" w:hAnsi="Calibri" w:cs="Calibri"/>
+        </w:rPr>
+        <w:t>succes</w:t>
+      </w:r>
+      <w:proofErr w:type="spellEnd"/>
     </w:p>
     <w:p>
       <w:pPr>
@@ -740,9 +1340,29 @@
           <w:ilvl w:val="0"/>
           <w:numId w:val="4"/>
         </w:numPr>
-      </w:pPr>
-      <w:r>
-        <w:t>Home list with letter label</w:t>
+        <w:rPr>
+          <w:rFonts w:ascii="Calibri" w:hAnsi="Calibri" w:cs="Calibri"/>
+        </w:rPr>
+      </w:pPr>
+      <w:r>
+        <w:rPr>
+          <w:rFonts w:ascii="Calibri" w:hAnsi="Calibri" w:cs="Calibri"/>
+        </w:rPr>
+        <w:t xml:space="preserve">Home list with </w:t>
+      </w:r>
+      <w:proofErr w:type="spellStart"/>
+      <w:r>
+        <w:rPr>
+          <w:rFonts w:ascii="Calibri" w:hAnsi="Calibri" w:cs="Calibri"/>
+        </w:rPr>
+        <w:t>letter</w:t>
+      </w:r>
+      <w:proofErr w:type="spellEnd"/>
+      <w:r>
+        <w:rPr>
+          <w:rFonts w:ascii="Calibri" w:hAnsi="Calibri" w:cs="Calibri"/>
+        </w:rPr>
+        <w:t xml:space="preserve"> label</w:t>
       </w:r>
     </w:p>
     <w:p>
@@ -752,10 +1372,38 @@
           <w:ilvl w:val="1"/>
           <w:numId w:val="4"/>
         </w:numPr>
-      </w:pPr>
-      <w:r>
-        <w:t>Create object in function</w:t>
-      </w:r>
+        <w:rPr>
+          <w:rFonts w:ascii="Calibri" w:hAnsi="Calibri" w:cs="Calibri"/>
+        </w:rPr>
+      </w:pPr>
+      <w:r>
+        <w:rPr>
+          <w:rFonts w:ascii="Calibri" w:hAnsi="Calibri" w:cs="Calibri"/>
+        </w:rPr>
+        <w:t xml:space="preserve">Create </w:t>
+      </w:r>
+      <w:proofErr w:type="spellStart"/>
+      <w:r>
+        <w:rPr>
+          <w:rFonts w:ascii="Calibri" w:hAnsi="Calibri" w:cs="Calibri"/>
+        </w:rPr>
+        <w:t>object</w:t>
+      </w:r>
+      <w:proofErr w:type="spellEnd"/>
+      <w:r>
+        <w:rPr>
+          <w:rFonts w:ascii="Calibri" w:hAnsi="Calibri" w:cs="Calibri"/>
+        </w:rPr>
+        <w:t xml:space="preserve"> in </w:t>
+      </w:r>
+      <w:proofErr w:type="spellStart"/>
+      <w:r>
+        <w:rPr>
+          <w:rFonts w:ascii="Calibri" w:hAnsi="Calibri" w:cs="Calibri"/>
+        </w:rPr>
+        <w:t>function</w:t>
+      </w:r>
+      <w:proofErr w:type="spellEnd"/>
     </w:p>
     <w:p>
       <w:pPr>
@@ -764,10 +1412,32 @@
           <w:ilvl w:val="0"/>
           <w:numId w:val="4"/>
         </w:numPr>
-      </w:pPr>
-      <w:r>
-        <w:t>Modal link to letter</w:t>
-      </w:r>
+        <w:rPr>
+          <w:rFonts w:ascii="Calibri" w:hAnsi="Calibri" w:cs="Calibri"/>
+        </w:rPr>
+      </w:pPr>
+      <w:proofErr w:type="spellStart"/>
+      <w:r>
+        <w:rPr>
+          <w:rFonts w:ascii="Calibri" w:hAnsi="Calibri" w:cs="Calibri"/>
+        </w:rPr>
+        <w:t>Modal</w:t>
+      </w:r>
+      <w:proofErr w:type="spellEnd"/>
+      <w:r>
+        <w:rPr>
+          <w:rFonts w:ascii="Calibri" w:hAnsi="Calibri" w:cs="Calibri"/>
+        </w:rPr>
+        <w:t xml:space="preserve"> link to </w:t>
+      </w:r>
+      <w:proofErr w:type="spellStart"/>
+      <w:r>
+        <w:rPr>
+          <w:rFonts w:ascii="Calibri" w:hAnsi="Calibri" w:cs="Calibri"/>
+        </w:rPr>
+        <w:t>letter</w:t>
+      </w:r>
+      <w:proofErr w:type="spellEnd"/>
     </w:p>
     <w:p>
       <w:pPr>
@@ -776,8 +1446,14 @@
           <w:ilvl w:val="0"/>
           <w:numId w:val="4"/>
         </w:numPr>
-      </w:pPr>
-      <w:r>
+        <w:rPr>
+          <w:rFonts w:ascii="Calibri" w:hAnsi="Calibri" w:cs="Calibri"/>
+        </w:rPr>
+      </w:pPr>
+      <w:r>
+        <w:rPr>
+          <w:rFonts w:ascii="Calibri" w:hAnsi="Calibri" w:cs="Calibri"/>
+        </w:rPr>
         <w:t>UI &amp; Components</w:t>
       </w:r>
     </w:p>
@@ -789,14 +1465,32 @@
           <w:numId w:val="4"/>
         </w:numPr>
         <w:rPr>
+          <w:rFonts w:ascii="Calibri" w:hAnsi="Calibri" w:cs="Calibri"/>
           <w:lang w:val="en-US"/>
         </w:rPr>
       </w:pPr>
       <w:r>
         <w:rPr>
+          <w:rFonts w:ascii="Calibri" w:hAnsi="Calibri" w:cs="Calibri"/>
           <w:lang w:val="en-US"/>
         </w:rPr>
-        <w:t>Check function duplicate (api) and export them</w:t>
+        <w:t>Check function duplicate (</w:t>
+      </w:r>
+      <w:proofErr w:type="spellStart"/>
+      <w:r>
+        <w:rPr>
+          <w:rFonts w:ascii="Calibri" w:hAnsi="Calibri" w:cs="Calibri"/>
+          <w:lang w:val="en-US"/>
+        </w:rPr>
+        <w:t>api</w:t>
+      </w:r>
+      <w:proofErr w:type="spellEnd"/>
+      <w:r>
+        <w:rPr>
+          <w:rFonts w:ascii="Calibri" w:hAnsi="Calibri" w:cs="Calibri"/>
+          <w:lang w:val="en-US"/>
+        </w:rPr>
+        <w:t>) and export them</w:t>
       </w:r>
     </w:p>
     <w:sectPr>

</xml_diff>

<commit_message>
feat: add select language + cookie order name
</commit_message>
<xml_diff>
--- a/public/TODO.docx
+++ b/public/TODO.docx
@@ -63,25 +63,7 @@
           <w:i/>
           <w:iCs/>
         </w:rPr>
-        <w:t xml:space="preserve">Simple </w:t>
-      </w:r>
-      <w:proofErr w:type="spellStart"/>
-      <w:r>
-        <w:rPr>
-          <w:rFonts w:ascii="Calibri" w:hAnsi="Calibri" w:cs="Calibri"/>
-          <w:i/>
-          <w:iCs/>
-        </w:rPr>
-        <w:t>Contacts</w:t>
-      </w:r>
-      <w:proofErr w:type="spellEnd"/>
-      <w:r>
-        <w:rPr>
-          <w:rFonts w:ascii="Calibri" w:hAnsi="Calibri" w:cs="Calibri"/>
-          <w:i/>
-          <w:iCs/>
-        </w:rPr>
-        <w:t xml:space="preserve"> Book</w:t>
+        <w:t>Simple Contacts Book</w:t>
       </w:r>
       <w:r>
         <w:rPr>
@@ -225,35 +207,7 @@
         <w:rPr>
           <w:rFonts w:ascii="Calibri" w:hAnsi="Calibri" w:cs="Calibri"/>
         </w:rPr>
-        <w:t xml:space="preserve">: attraverso un </w:t>
-      </w:r>
-      <w:proofErr w:type="spellStart"/>
-      <w:r>
-        <w:rPr>
-          <w:rFonts w:ascii="Calibri" w:hAnsi="Calibri" w:cs="Calibri"/>
-        </w:rPr>
-        <w:t>form</w:t>
-      </w:r>
-      <w:proofErr w:type="spellEnd"/>
-      <w:r>
-        <w:rPr>
-          <w:rFonts w:ascii="Calibri" w:hAnsi="Calibri" w:cs="Calibri"/>
-        </w:rPr>
-        <w:t xml:space="preserve">, per inserire un nuovo contatto (i campi presenti nel </w:t>
-      </w:r>
-      <w:proofErr w:type="spellStart"/>
-      <w:r>
-        <w:rPr>
-          <w:rFonts w:ascii="Calibri" w:hAnsi="Calibri" w:cs="Calibri"/>
-        </w:rPr>
-        <w:t>form</w:t>
-      </w:r>
-      <w:proofErr w:type="spellEnd"/>
-      <w:r>
-        <w:rPr>
-          <w:rFonts w:ascii="Calibri" w:hAnsi="Calibri" w:cs="Calibri"/>
-        </w:rPr>
-        <w:t xml:space="preserve"> sono: nome, cognome, telefono ed email)</w:t>
+        <w:t>: attraverso un form, per inserire un nuovo contatto (i campi presenti nel form sono: nome, cognome, telefono ed email)</w:t>
       </w:r>
     </w:p>
     <w:p>
@@ -295,21 +249,7 @@
         <w:rPr>
           <w:rFonts w:ascii="Calibri" w:hAnsi="Calibri" w:cs="Calibri"/>
         </w:rPr>
-        <w:t xml:space="preserve">: attraverso un </w:t>
-      </w:r>
-      <w:proofErr w:type="spellStart"/>
-      <w:r>
-        <w:rPr>
-          <w:rFonts w:ascii="Calibri" w:hAnsi="Calibri" w:cs="Calibri"/>
-        </w:rPr>
-        <w:t>form</w:t>
-      </w:r>
-      <w:proofErr w:type="spellEnd"/>
-      <w:r>
-        <w:rPr>
-          <w:rFonts w:ascii="Calibri" w:hAnsi="Calibri" w:cs="Calibri"/>
-        </w:rPr>
-        <w:t>, per modificare i campi esistenti di un contatto</w:t>
+        <w:t>: attraverso un form, per modificare i campi esistenti di un contatto</w:t>
       </w:r>
     </w:p>
     <w:p>
@@ -420,7 +360,16 @@
           <w:b/>
           <w:bCs/>
         </w:rPr>
-        <w:t xml:space="preserve"> Ordinamento</w:t>
+        <w:t xml:space="preserve"> </w:t>
+      </w:r>
+      <w:r>
+        <w:rPr>
+          <w:rFonts w:ascii="Calibri" w:hAnsi="Calibri" w:cs="Calibri"/>
+          <w:b/>
+          <w:bCs/>
+          <w:color w:val="3A7C22" w:themeColor="accent6" w:themeShade="BF"/>
+        </w:rPr>
+        <w:t>Ordinamento</w:t>
       </w:r>
       <w:r>
         <w:rPr>
@@ -696,19 +645,11 @@
         </w:rPr>
         <w:tab/>
       </w:r>
-      <w:proofErr w:type="spellStart"/>
-      <w:r>
-        <w:rPr>
-          <w:rFonts w:ascii="Calibri" w:hAnsi="Calibri" w:cs="Calibri"/>
-        </w:rPr>
-        <w:t>Add</w:t>
-      </w:r>
-      <w:proofErr w:type="spellEnd"/>
-      <w:r>
-        <w:rPr>
-          <w:rFonts w:ascii="Calibri" w:hAnsi="Calibri" w:cs="Calibri"/>
-        </w:rPr>
-        <w:t xml:space="preserve"> favorite</w:t>
+      <w:r>
+        <w:rPr>
+          <w:rFonts w:ascii="Calibri" w:hAnsi="Calibri" w:cs="Calibri"/>
+        </w:rPr>
+        <w:t>Add favorite</w:t>
       </w:r>
     </w:p>
     <w:p>
@@ -788,16 +729,8 @@
         <w:rPr>
           <w:rFonts w:ascii="Calibri" w:hAnsi="Calibri" w:cs="Calibri"/>
         </w:rPr>
-        <w:t xml:space="preserve">Name – </w:t>
-      </w:r>
-      <w:proofErr w:type="spellStart"/>
-      <w:r>
-        <w:rPr>
-          <w:rFonts w:ascii="Calibri" w:hAnsi="Calibri" w:cs="Calibri"/>
-        </w:rPr>
-        <w:t>surname</w:t>
-      </w:r>
-      <w:proofErr w:type="spellEnd"/>
+        <w:t>Name – surname</w:t>
+      </w:r>
       <w:r>
         <w:rPr>
           <w:rFonts w:ascii="Calibri" w:hAnsi="Calibri" w:cs="Calibri"/>
@@ -832,41 +765,58 @@
         </w:numPr>
         <w:rPr>
           <w:rFonts w:ascii="Calibri" w:hAnsi="Calibri" w:cs="Calibri"/>
-        </w:rPr>
-      </w:pPr>
-      <w:r>
-        <w:rPr>
-          <w:rFonts w:ascii="Calibri" w:hAnsi="Calibri" w:cs="Calibri"/>
-        </w:rPr>
-        <w:t xml:space="preserve">Global </w:t>
-      </w:r>
-      <w:proofErr w:type="spellStart"/>
-      <w:r>
-        <w:rPr>
-          <w:rFonts w:ascii="Calibri" w:hAnsi="Calibri" w:cs="Calibri"/>
-        </w:rPr>
-        <w:t>contex</w:t>
-      </w:r>
-      <w:proofErr w:type="spellEnd"/>
-      <w:r>
-        <w:rPr>
-          <w:rFonts w:ascii="Calibri" w:hAnsi="Calibri" w:cs="Calibri"/>
-        </w:rPr>
-        <w:t xml:space="preserve"> =&gt; </w:t>
-      </w:r>
-      <w:proofErr w:type="spellStart"/>
-      <w:r>
-        <w:rPr>
-          <w:rFonts w:ascii="Calibri" w:hAnsi="Calibri" w:cs="Calibri"/>
-        </w:rPr>
-        <w:t>read</w:t>
-      </w:r>
-      <w:proofErr w:type="spellEnd"/>
-      <w:r>
-        <w:rPr>
-          <w:rFonts w:ascii="Calibri" w:hAnsi="Calibri" w:cs="Calibri"/>
-        </w:rPr>
-        <w:t xml:space="preserve"> from:</w:t>
+          <w:lang w:val="en-US"/>
+        </w:rPr>
+      </w:pPr>
+      <w:r>
+        <w:rPr>
+          <w:rFonts w:ascii="Segoe UI Emoji" w:hAnsi="Segoe UI Emoji" w:cs="Segoe UI Emoji"/>
+          <w:lang w:val="en-US"/>
+        </w:rPr>
+        <w:t>✔️</w:t>
+      </w:r>
+      <w:r>
+        <w:rPr>
+          <w:rFonts w:ascii="Segoe UI Emoji" w:hAnsi="Segoe UI Emoji" w:cs="Segoe UI Emoji"/>
+          <w:lang w:val="en-US"/>
+        </w:rPr>
+        <w:tab/>
+      </w:r>
+      <w:r>
+        <w:rPr>
+          <w:rFonts w:ascii="Calibri" w:hAnsi="Calibri" w:cs="Calibri"/>
+          <w:lang w:val="en-US"/>
+        </w:rPr>
+        <w:t xml:space="preserve">Global contex </w:t>
+      </w:r>
+      <w:r>
+        <w:rPr>
+          <w:rFonts w:ascii="Calibri" w:hAnsi="Calibri" w:cs="Calibri"/>
+          <w:lang w:val="en-US"/>
+        </w:rPr>
+        <w:t xml:space="preserve">or </w:t>
+      </w:r>
+      <w:r>
+        <w:rPr>
+          <w:rFonts w:ascii="Calibri" w:hAnsi="Calibri" w:cs="Calibri"/>
+          <w:b/>
+          <w:lang w:val="en-US"/>
+        </w:rPr>
+        <w:t>Cookies</w:t>
+      </w:r>
+      <w:r>
+        <w:rPr>
+          <w:rFonts w:ascii="Calibri" w:hAnsi="Calibri" w:cs="Calibri"/>
+          <w:lang w:val="en-US"/>
+        </w:rPr>
+        <w:t xml:space="preserve"> </w:t>
+      </w:r>
+      <w:r>
+        <w:rPr>
+          <w:rFonts w:ascii="Calibri" w:hAnsi="Calibri" w:cs="Calibri"/>
+          <w:lang w:val="en-US"/>
+        </w:rPr>
+        <w:t>=&gt; read from:</w:t>
       </w:r>
     </w:p>
     <w:p>
@@ -912,14 +862,26 @@
           <w:rFonts w:ascii="Calibri" w:hAnsi="Calibri" w:cs="Calibri"/>
         </w:rPr>
       </w:pPr>
-      <w:proofErr w:type="spellStart"/>
+      <w:r>
+        <w:rPr>
+          <w:rFonts w:ascii="Segoe UI Emoji" w:hAnsi="Segoe UI Emoji" w:cs="Segoe UI Emoji"/>
+          <w:lang w:val="en-US"/>
+        </w:rPr>
+        <w:t>✔️</w:t>
+      </w:r>
+      <w:r>
+        <w:rPr>
+          <w:rFonts w:ascii="Segoe UI Emoji" w:hAnsi="Segoe UI Emoji" w:cs="Segoe UI Emoji"/>
+          <w:lang w:val="en-US"/>
+        </w:rPr>
+        <w:tab/>
+      </w:r>
       <w:r>
         <w:rPr>
           <w:rFonts w:ascii="Calibri" w:hAnsi="Calibri" w:cs="Calibri"/>
         </w:rPr>
         <w:t>Details</w:t>
       </w:r>
-      <w:proofErr w:type="spellEnd"/>
     </w:p>
     <w:p>
       <w:pPr>
@@ -946,28 +908,12 @@
         </w:rPr>
         <w:tab/>
       </w:r>
-      <w:proofErr w:type="spellStart"/>
-      <w:r>
-        <w:rPr>
-          <w:rFonts w:ascii="Calibri" w:hAnsi="Calibri" w:cs="Calibri"/>
-        </w:rPr>
-        <w:t>Toggle</w:t>
-      </w:r>
-      <w:proofErr w:type="spellEnd"/>
-      <w:r>
-        <w:rPr>
-          <w:rFonts w:ascii="Calibri" w:hAnsi="Calibri" w:cs="Calibri"/>
-        </w:rPr>
-        <w:t xml:space="preserve"> name-</w:t>
-      </w:r>
-      <w:proofErr w:type="spellStart"/>
-      <w:r>
-        <w:rPr>
-          <w:rFonts w:ascii="Calibri" w:hAnsi="Calibri" w:cs="Calibri"/>
-        </w:rPr>
-        <w:t>surname</w:t>
-      </w:r>
-      <w:proofErr w:type="spellEnd"/>
+      <w:r>
+        <w:rPr>
+          <w:rFonts w:ascii="Calibri" w:hAnsi="Calibri" w:cs="Calibri"/>
+        </w:rPr>
+        <w:t>Toggle name-surname</w:t>
+      </w:r>
     </w:p>
     <w:p>
       <w:pPr>
@@ -994,19 +940,11 @@
         </w:rPr>
         <w:tab/>
       </w:r>
-      <w:proofErr w:type="spellStart"/>
-      <w:r>
-        <w:rPr>
-          <w:rFonts w:ascii="Calibri" w:hAnsi="Calibri" w:cs="Calibri"/>
-        </w:rPr>
-        <w:t>Orered</w:t>
-      </w:r>
-      <w:proofErr w:type="spellEnd"/>
-      <w:r>
-        <w:rPr>
-          <w:rFonts w:ascii="Calibri" w:hAnsi="Calibri" w:cs="Calibri"/>
-        </w:rPr>
-        <w:t xml:space="preserve"> to:</w:t>
+      <w:r>
+        <w:rPr>
+          <w:rFonts w:ascii="Calibri" w:hAnsi="Calibri" w:cs="Calibri"/>
+        </w:rPr>
+        <w:t>Orered to:</w:t>
       </w:r>
     </w:p>
     <w:p>
@@ -1098,19 +1036,11 @@
         </w:rPr>
         <w:tab/>
       </w:r>
-      <w:proofErr w:type="spellStart"/>
-      <w:r>
-        <w:rPr>
-          <w:rFonts w:ascii="Calibri" w:hAnsi="Calibri" w:cs="Calibri"/>
-        </w:rPr>
-        <w:t>View</w:t>
-      </w:r>
-      <w:proofErr w:type="spellEnd"/>
-      <w:r>
-        <w:rPr>
-          <w:rFonts w:ascii="Calibri" w:hAnsi="Calibri" w:cs="Calibri"/>
-        </w:rPr>
-        <w:t xml:space="preserve"> list reverse</w:t>
+      <w:r>
+        <w:rPr>
+          <w:rFonts w:ascii="Calibri" w:hAnsi="Calibri" w:cs="Calibri"/>
+        </w:rPr>
+        <w:t>View list reverse</w:t>
       </w:r>
     </w:p>
     <w:p>
@@ -1124,19 +1054,25 @@
           <w:rFonts w:ascii="Calibri" w:hAnsi="Calibri" w:cs="Calibri"/>
         </w:rPr>
       </w:pPr>
-      <w:proofErr w:type="spellStart"/>
-      <w:r>
-        <w:rPr>
-          <w:rFonts w:ascii="Calibri" w:hAnsi="Calibri" w:cs="Calibri"/>
-        </w:rPr>
-        <w:t>View</w:t>
-      </w:r>
-      <w:proofErr w:type="spellEnd"/>
-      <w:r>
-        <w:rPr>
-          <w:rFonts w:ascii="Calibri" w:hAnsi="Calibri" w:cs="Calibri"/>
-        </w:rPr>
-        <w:t xml:space="preserve"> favorite</w:t>
+      <w:r>
+        <w:rPr>
+          <w:rFonts w:ascii="Segoe UI Emoji" w:hAnsi="Segoe UI Emoji" w:cs="Segoe UI Emoji"/>
+          <w:lang w:val="en-US"/>
+        </w:rPr>
+        <w:t>✔️</w:t>
+      </w:r>
+      <w:r>
+        <w:rPr>
+          <w:rFonts w:ascii="Segoe UI Emoji" w:hAnsi="Segoe UI Emoji" w:cs="Segoe UI Emoji"/>
+          <w:lang w:val="en-US"/>
+        </w:rPr>
+        <w:tab/>
+      </w:r>
+      <w:r>
+        <w:rPr>
+          <w:rFonts w:ascii="Calibri" w:hAnsi="Calibri" w:cs="Calibri"/>
+        </w:rPr>
+        <w:t>View favorite</w:t>
       </w:r>
     </w:p>
     <w:p>
@@ -1152,16 +1088,23 @@
       </w:pPr>
       <w:r>
         <w:rPr>
-          <w:rFonts w:ascii="Calibri" w:hAnsi="Calibri" w:cs="Calibri"/>
-        </w:rPr>
-        <w:t xml:space="preserve">Switch </w:t>
-      </w:r>
-      <w:proofErr w:type="spellStart"/>
-      <w:r>
-        <w:rPr>
-          <w:rFonts w:ascii="Calibri" w:hAnsi="Calibri" w:cs="Calibri"/>
-        </w:rPr>
-        <w:t>lang</w:t>
+          <w:rFonts w:ascii="Segoe UI Emoji" w:hAnsi="Segoe UI Emoji" w:cs="Segoe UI Emoji"/>
+          <w:lang w:val="en-US"/>
+        </w:rPr>
+        <w:t>✔️</w:t>
+      </w:r>
+      <w:r>
+        <w:rPr>
+          <w:rFonts w:ascii="Segoe UI Emoji" w:hAnsi="Segoe UI Emoji" w:cs="Segoe UI Emoji"/>
+          <w:lang w:val="en-US"/>
+        </w:rPr>
+        <w:tab/>
+      </w:r>
+      <w:r>
+        <w:rPr>
+          <w:rFonts w:ascii="Calibri" w:hAnsi="Calibri" w:cs="Calibri"/>
+        </w:rPr>
+        <w:t>Switch lang</w:t>
       </w:r>
       <w:r>
         <w:rPr>
@@ -1169,7 +1112,6 @@
         </w:rPr>
         <w:t>uage</w:t>
       </w:r>
-      <w:proofErr w:type="spellEnd"/>
     </w:p>
     <w:p>
       <w:pPr>
@@ -1186,6 +1128,7 @@
         <w:rPr>
           <w:rFonts w:ascii="Calibri" w:hAnsi="Calibri" w:cs="Calibri"/>
         </w:rPr>
+        <w:lastRenderedPageBreak/>
         <w:t>Loading page &amp; component</w:t>
       </w:r>
     </w:p>
@@ -1204,8 +1147,25 @@
         <w:rPr>
           <w:rFonts w:ascii="Calibri" w:hAnsi="Calibri" w:cs="Calibri"/>
         </w:rPr>
-        <w:lastRenderedPageBreak/>
         <w:t>Check text</w:t>
+      </w:r>
+    </w:p>
+    <w:p>
+      <w:pPr>
+        <w:pStyle w:val="Paragrafoelenco"/>
+        <w:numPr>
+          <w:ilvl w:val="0"/>
+          <w:numId w:val="1"/>
+        </w:numPr>
+        <w:rPr>
+          <w:rFonts w:ascii="Calibri" w:hAnsi="Calibri" w:cs="Calibri"/>
+        </w:rPr>
+      </w:pPr>
+      <w:r>
+        <w:rPr>
+          <w:rFonts w:ascii="Calibri" w:hAnsi="Calibri" w:cs="Calibri"/>
+        </w:rPr>
+        <w:t>Insert english text</w:t>
       </w:r>
     </w:p>
     <w:p>
@@ -1246,28 +1206,18 @@
         </w:rPr>
         <w:tab/>
       </w:r>
-      <w:proofErr w:type="spellStart"/>
-      <w:r>
-        <w:rPr>
-          <w:rFonts w:ascii="Calibri" w:hAnsi="Calibri" w:cs="Calibri"/>
-        </w:rPr>
-        <w:t>View</w:t>
-      </w:r>
-      <w:proofErr w:type="spellEnd"/>
-      <w:r>
-        <w:rPr>
-          <w:rFonts w:ascii="Calibri" w:hAnsi="Calibri" w:cs="Calibri"/>
-        </w:rPr>
-        <w:t xml:space="preserve"> </w:t>
-      </w:r>
-      <w:proofErr w:type="spellStart"/>
+      <w:r>
+        <w:rPr>
+          <w:rFonts w:ascii="Calibri" w:hAnsi="Calibri" w:cs="Calibri"/>
+        </w:rPr>
+        <w:t xml:space="preserve">View </w:t>
+      </w:r>
       <w:r>
         <w:rPr>
           <w:rFonts w:ascii="Calibri" w:hAnsi="Calibri" w:cs="Calibri"/>
         </w:rPr>
         <w:t>detail</w:t>
       </w:r>
-      <w:proofErr w:type="spellEnd"/>
       <w:r>
         <w:rPr>
           <w:rFonts w:ascii="Calibri" w:hAnsi="Calibri" w:cs="Calibri"/>
@@ -1308,30 +1258,8 @@
         <w:rPr>
           <w:rFonts w:ascii="Calibri" w:hAnsi="Calibri" w:cs="Calibri"/>
         </w:rPr>
-        <w:t xml:space="preserve">Toast </w:t>
-      </w:r>
-      <w:proofErr w:type="spellStart"/>
-      <w:r>
-        <w:rPr>
-          <w:rFonts w:ascii="Calibri" w:hAnsi="Calibri" w:cs="Calibri"/>
-        </w:rPr>
-        <w:t>error</w:t>
-      </w:r>
-      <w:proofErr w:type="spellEnd"/>
-      <w:r>
-        <w:rPr>
-          <w:rFonts w:ascii="Calibri" w:hAnsi="Calibri" w:cs="Calibri"/>
-        </w:rPr>
-        <w:t xml:space="preserve"> + Toast </w:t>
-      </w:r>
-      <w:proofErr w:type="spellStart"/>
-      <w:r>
-        <w:rPr>
-          <w:rFonts w:ascii="Calibri" w:hAnsi="Calibri" w:cs="Calibri"/>
-        </w:rPr>
-        <w:t>succes</w:t>
-      </w:r>
-      <w:proofErr w:type="spellEnd"/>
+        <w:t>Toast error + Toast succes</w:t>
+      </w:r>
     </w:p>
     <w:p>
       <w:pPr>
@@ -1348,21 +1276,7 @@
         <w:rPr>
           <w:rFonts w:ascii="Calibri" w:hAnsi="Calibri" w:cs="Calibri"/>
         </w:rPr>
-        <w:t xml:space="preserve">Home list with </w:t>
-      </w:r>
-      <w:proofErr w:type="spellStart"/>
-      <w:r>
-        <w:rPr>
-          <w:rFonts w:ascii="Calibri" w:hAnsi="Calibri" w:cs="Calibri"/>
-        </w:rPr>
-        <w:t>letter</w:t>
-      </w:r>
-      <w:proofErr w:type="spellEnd"/>
-      <w:r>
-        <w:rPr>
-          <w:rFonts w:ascii="Calibri" w:hAnsi="Calibri" w:cs="Calibri"/>
-        </w:rPr>
-        <w:t xml:space="preserve"> label</w:t>
+        <w:t>Home list with letter label</w:t>
       </w:r>
     </w:p>
     <w:p>
@@ -1380,30 +1294,8 @@
         <w:rPr>
           <w:rFonts w:ascii="Calibri" w:hAnsi="Calibri" w:cs="Calibri"/>
         </w:rPr>
-        <w:t xml:space="preserve">Create </w:t>
-      </w:r>
-      <w:proofErr w:type="spellStart"/>
-      <w:r>
-        <w:rPr>
-          <w:rFonts w:ascii="Calibri" w:hAnsi="Calibri" w:cs="Calibri"/>
-        </w:rPr>
-        <w:t>object</w:t>
-      </w:r>
-      <w:proofErr w:type="spellEnd"/>
-      <w:r>
-        <w:rPr>
-          <w:rFonts w:ascii="Calibri" w:hAnsi="Calibri" w:cs="Calibri"/>
-        </w:rPr>
-        <w:t xml:space="preserve"> in </w:t>
-      </w:r>
-      <w:proofErr w:type="spellStart"/>
-      <w:r>
-        <w:rPr>
-          <w:rFonts w:ascii="Calibri" w:hAnsi="Calibri" w:cs="Calibri"/>
-        </w:rPr>
-        <w:t>function</w:t>
-      </w:r>
-      <w:proofErr w:type="spellEnd"/>
+        <w:t>Create object in function</w:t>
+      </w:r>
     </w:p>
     <w:p>
       <w:pPr>
@@ -1416,28 +1308,12 @@
           <w:rFonts w:ascii="Calibri" w:hAnsi="Calibri" w:cs="Calibri"/>
         </w:rPr>
       </w:pPr>
-      <w:proofErr w:type="spellStart"/>
-      <w:r>
-        <w:rPr>
-          <w:rFonts w:ascii="Calibri" w:hAnsi="Calibri" w:cs="Calibri"/>
-        </w:rPr>
-        <w:t>Modal</w:t>
-      </w:r>
-      <w:proofErr w:type="spellEnd"/>
-      <w:r>
-        <w:rPr>
-          <w:rFonts w:ascii="Calibri" w:hAnsi="Calibri" w:cs="Calibri"/>
-        </w:rPr>
-        <w:t xml:space="preserve"> link to </w:t>
-      </w:r>
-      <w:proofErr w:type="spellStart"/>
-      <w:r>
-        <w:rPr>
-          <w:rFonts w:ascii="Calibri" w:hAnsi="Calibri" w:cs="Calibri"/>
-        </w:rPr>
-        <w:t>letter</w:t>
-      </w:r>
-      <w:proofErr w:type="spellEnd"/>
+      <w:r>
+        <w:rPr>
+          <w:rFonts w:ascii="Calibri" w:hAnsi="Calibri" w:cs="Calibri"/>
+        </w:rPr>
+        <w:t>Modal link to letter</w:t>
+      </w:r>
     </w:p>
     <w:p>
       <w:pPr>
@@ -1474,23 +1350,7 @@
           <w:rFonts w:ascii="Calibri" w:hAnsi="Calibri" w:cs="Calibri"/>
           <w:lang w:val="en-US"/>
         </w:rPr>
-        <w:t>Check function duplicate (</w:t>
-      </w:r>
-      <w:proofErr w:type="spellStart"/>
-      <w:r>
-        <w:rPr>
-          <w:rFonts w:ascii="Calibri" w:hAnsi="Calibri" w:cs="Calibri"/>
-          <w:lang w:val="en-US"/>
-        </w:rPr>
-        <w:t>api</w:t>
-      </w:r>
-      <w:proofErr w:type="spellEnd"/>
-      <w:r>
-        <w:rPr>
-          <w:rFonts w:ascii="Calibri" w:hAnsi="Calibri" w:cs="Calibri"/>
-          <w:lang w:val="en-US"/>
-        </w:rPr>
-        <w:t>) and export them</w:t>
+        <w:t>Check function duplicate (api) and export them</w:t>
       </w:r>
     </w:p>
     <w:sectPr>
@@ -2539,6 +2399,7 @@
   <w:style w:type="character" w:default="1" w:styleId="Carpredefinitoparagrafo">
     <w:name w:val="Default Paragraph Font"/>
     <w:uiPriority w:val="1"/>
+    <w:semiHidden/>
     <w:unhideWhenUsed/>
   </w:style>
   <w:style w:type="table" w:default="1" w:styleId="Tabellanormale">

</xml_diff>

<commit_message>
feat: add dark and light mode + insert english language
</commit_message>
<xml_diff>
--- a/public/TODO.docx
+++ b/public/TODO.docx
@@ -63,7 +63,25 @@
           <w:i/>
           <w:iCs/>
         </w:rPr>
-        <w:t>Simple Contacts Book</w:t>
+        <w:t xml:space="preserve">Simple </w:t>
+      </w:r>
+      <w:proofErr w:type="spellStart"/>
+      <w:r>
+        <w:rPr>
+          <w:rFonts w:ascii="Calibri" w:hAnsi="Calibri" w:cs="Calibri"/>
+          <w:i/>
+          <w:iCs/>
+        </w:rPr>
+        <w:t>Contacts</w:t>
+      </w:r>
+      <w:proofErr w:type="spellEnd"/>
+      <w:r>
+        <w:rPr>
+          <w:rFonts w:ascii="Calibri" w:hAnsi="Calibri" w:cs="Calibri"/>
+          <w:i/>
+          <w:iCs/>
+        </w:rPr>
+        <w:t xml:space="preserve"> Book</w:t>
       </w:r>
       <w:r>
         <w:rPr>
@@ -207,7 +225,35 @@
         <w:rPr>
           <w:rFonts w:ascii="Calibri" w:hAnsi="Calibri" w:cs="Calibri"/>
         </w:rPr>
-        <w:t>: attraverso un form, per inserire un nuovo contatto (i campi presenti nel form sono: nome, cognome, telefono ed email)</w:t>
+        <w:t xml:space="preserve">: attraverso un </w:t>
+      </w:r>
+      <w:proofErr w:type="spellStart"/>
+      <w:r>
+        <w:rPr>
+          <w:rFonts w:ascii="Calibri" w:hAnsi="Calibri" w:cs="Calibri"/>
+        </w:rPr>
+        <w:t>form</w:t>
+      </w:r>
+      <w:proofErr w:type="spellEnd"/>
+      <w:r>
+        <w:rPr>
+          <w:rFonts w:ascii="Calibri" w:hAnsi="Calibri" w:cs="Calibri"/>
+        </w:rPr>
+        <w:t xml:space="preserve">, per inserire un nuovo contatto (i campi presenti nel </w:t>
+      </w:r>
+      <w:proofErr w:type="spellStart"/>
+      <w:r>
+        <w:rPr>
+          <w:rFonts w:ascii="Calibri" w:hAnsi="Calibri" w:cs="Calibri"/>
+        </w:rPr>
+        <w:t>form</w:t>
+      </w:r>
+      <w:proofErr w:type="spellEnd"/>
+      <w:r>
+        <w:rPr>
+          <w:rFonts w:ascii="Calibri" w:hAnsi="Calibri" w:cs="Calibri"/>
+        </w:rPr>
+        <w:t xml:space="preserve"> sono: nome, cognome, telefono ed email)</w:t>
       </w:r>
     </w:p>
     <w:p>
@@ -249,7 +295,21 @@
         <w:rPr>
           <w:rFonts w:ascii="Calibri" w:hAnsi="Calibri" w:cs="Calibri"/>
         </w:rPr>
-        <w:t>: attraverso un form, per modificare i campi esistenti di un contatto</w:t>
+        <w:t xml:space="preserve">: attraverso un </w:t>
+      </w:r>
+      <w:proofErr w:type="spellStart"/>
+      <w:r>
+        <w:rPr>
+          <w:rFonts w:ascii="Calibri" w:hAnsi="Calibri" w:cs="Calibri"/>
+        </w:rPr>
+        <w:t>form</w:t>
+      </w:r>
+      <w:proofErr w:type="spellEnd"/>
+      <w:r>
+        <w:rPr>
+          <w:rFonts w:ascii="Calibri" w:hAnsi="Calibri" w:cs="Calibri"/>
+        </w:rPr>
+        <w:t>, per modificare i campi esistenti di un contatto</w:t>
       </w:r>
     </w:p>
     <w:p>
@@ -645,11 +705,19 @@
         </w:rPr>
         <w:tab/>
       </w:r>
-      <w:r>
-        <w:rPr>
-          <w:rFonts w:ascii="Calibri" w:hAnsi="Calibri" w:cs="Calibri"/>
-        </w:rPr>
-        <w:t>Add favorite</w:t>
+      <w:proofErr w:type="spellStart"/>
+      <w:r>
+        <w:rPr>
+          <w:rFonts w:ascii="Calibri" w:hAnsi="Calibri" w:cs="Calibri"/>
+        </w:rPr>
+        <w:t>Add</w:t>
+      </w:r>
+      <w:proofErr w:type="spellEnd"/>
+      <w:r>
+        <w:rPr>
+          <w:rFonts w:ascii="Calibri" w:hAnsi="Calibri" w:cs="Calibri"/>
+        </w:rPr>
+        <w:t xml:space="preserve"> favorite</w:t>
       </w:r>
     </w:p>
     <w:p>
@@ -729,8 +797,16 @@
         <w:rPr>
           <w:rFonts w:ascii="Calibri" w:hAnsi="Calibri" w:cs="Calibri"/>
         </w:rPr>
-        <w:t>Name – surname</w:t>
-      </w:r>
+        <w:t xml:space="preserve">Name – </w:t>
+      </w:r>
+      <w:proofErr w:type="spellStart"/>
+      <w:r>
+        <w:rPr>
+          <w:rFonts w:ascii="Calibri" w:hAnsi="Calibri" w:cs="Calibri"/>
+        </w:rPr>
+        <w:t>surname</w:t>
+      </w:r>
+      <w:proofErr w:type="spellEnd"/>
       <w:r>
         <w:rPr>
           <w:rFonts w:ascii="Calibri" w:hAnsi="Calibri" w:cs="Calibri"/>
@@ -787,7 +863,23 @@
           <w:rFonts w:ascii="Calibri" w:hAnsi="Calibri" w:cs="Calibri"/>
           <w:lang w:val="en-US"/>
         </w:rPr>
-        <w:t xml:space="preserve">Global contex </w:t>
+        <w:t xml:space="preserve">Global </w:t>
+      </w:r>
+      <w:proofErr w:type="spellStart"/>
+      <w:r>
+        <w:rPr>
+          <w:rFonts w:ascii="Calibri" w:hAnsi="Calibri" w:cs="Calibri"/>
+          <w:lang w:val="en-US"/>
+        </w:rPr>
+        <w:t>contex</w:t>
+      </w:r>
+      <w:proofErr w:type="spellEnd"/>
+      <w:r>
+        <w:rPr>
+          <w:rFonts w:ascii="Calibri" w:hAnsi="Calibri" w:cs="Calibri"/>
+          <w:lang w:val="en-US"/>
+        </w:rPr>
+        <w:t xml:space="preserve"> </w:t>
       </w:r>
       <w:r>
         <w:rPr>
@@ -876,12 +968,14 @@
         </w:rPr>
         <w:tab/>
       </w:r>
+      <w:proofErr w:type="spellStart"/>
       <w:r>
         <w:rPr>
           <w:rFonts w:ascii="Calibri" w:hAnsi="Calibri" w:cs="Calibri"/>
         </w:rPr>
         <w:t>Details</w:t>
       </w:r>
+      <w:proofErr w:type="spellEnd"/>
     </w:p>
     <w:p>
       <w:pPr>
@@ -908,12 +1002,28 @@
         </w:rPr>
         <w:tab/>
       </w:r>
-      <w:r>
-        <w:rPr>
-          <w:rFonts w:ascii="Calibri" w:hAnsi="Calibri" w:cs="Calibri"/>
-        </w:rPr>
-        <w:t>Toggle name-surname</w:t>
-      </w:r>
+      <w:proofErr w:type="spellStart"/>
+      <w:r>
+        <w:rPr>
+          <w:rFonts w:ascii="Calibri" w:hAnsi="Calibri" w:cs="Calibri"/>
+        </w:rPr>
+        <w:t>Toggle</w:t>
+      </w:r>
+      <w:proofErr w:type="spellEnd"/>
+      <w:r>
+        <w:rPr>
+          <w:rFonts w:ascii="Calibri" w:hAnsi="Calibri" w:cs="Calibri"/>
+        </w:rPr>
+        <w:t xml:space="preserve"> name-</w:t>
+      </w:r>
+      <w:proofErr w:type="spellStart"/>
+      <w:r>
+        <w:rPr>
+          <w:rFonts w:ascii="Calibri" w:hAnsi="Calibri" w:cs="Calibri"/>
+        </w:rPr>
+        <w:t>surname</w:t>
+      </w:r>
+      <w:proofErr w:type="spellEnd"/>
     </w:p>
     <w:p>
       <w:pPr>
@@ -940,11 +1050,19 @@
         </w:rPr>
         <w:tab/>
       </w:r>
-      <w:r>
-        <w:rPr>
-          <w:rFonts w:ascii="Calibri" w:hAnsi="Calibri" w:cs="Calibri"/>
-        </w:rPr>
-        <w:t>Orered to:</w:t>
+      <w:proofErr w:type="spellStart"/>
+      <w:r>
+        <w:rPr>
+          <w:rFonts w:ascii="Calibri" w:hAnsi="Calibri" w:cs="Calibri"/>
+        </w:rPr>
+        <w:t>Orered</w:t>
+      </w:r>
+      <w:proofErr w:type="spellEnd"/>
+      <w:r>
+        <w:rPr>
+          <w:rFonts w:ascii="Calibri" w:hAnsi="Calibri" w:cs="Calibri"/>
+        </w:rPr>
+        <w:t xml:space="preserve"> to:</w:t>
       </w:r>
     </w:p>
     <w:p>
@@ -1036,11 +1154,19 @@
         </w:rPr>
         <w:tab/>
       </w:r>
-      <w:r>
-        <w:rPr>
-          <w:rFonts w:ascii="Calibri" w:hAnsi="Calibri" w:cs="Calibri"/>
-        </w:rPr>
-        <w:t>View list reverse</w:t>
+      <w:proofErr w:type="spellStart"/>
+      <w:r>
+        <w:rPr>
+          <w:rFonts w:ascii="Calibri" w:hAnsi="Calibri" w:cs="Calibri"/>
+        </w:rPr>
+        <w:t>View</w:t>
+      </w:r>
+      <w:proofErr w:type="spellEnd"/>
+      <w:r>
+        <w:rPr>
+          <w:rFonts w:ascii="Calibri" w:hAnsi="Calibri" w:cs="Calibri"/>
+        </w:rPr>
+        <w:t xml:space="preserve"> list reverse</w:t>
       </w:r>
     </w:p>
     <w:p>
@@ -1068,11 +1194,19 @@
         </w:rPr>
         <w:tab/>
       </w:r>
-      <w:r>
-        <w:rPr>
-          <w:rFonts w:ascii="Calibri" w:hAnsi="Calibri" w:cs="Calibri"/>
-        </w:rPr>
-        <w:t>View favorite</w:t>
+      <w:proofErr w:type="spellStart"/>
+      <w:r>
+        <w:rPr>
+          <w:rFonts w:ascii="Calibri" w:hAnsi="Calibri" w:cs="Calibri"/>
+        </w:rPr>
+        <w:t>View</w:t>
+      </w:r>
+      <w:proofErr w:type="spellEnd"/>
+      <w:r>
+        <w:rPr>
+          <w:rFonts w:ascii="Calibri" w:hAnsi="Calibri" w:cs="Calibri"/>
+        </w:rPr>
+        <w:t xml:space="preserve"> favorite</w:t>
       </w:r>
     </w:p>
     <w:p>
@@ -1104,7 +1238,14 @@
         <w:rPr>
           <w:rFonts w:ascii="Calibri" w:hAnsi="Calibri" w:cs="Calibri"/>
         </w:rPr>
-        <w:t>Switch lang</w:t>
+        <w:t xml:space="preserve">Switch </w:t>
+      </w:r>
+      <w:proofErr w:type="spellStart"/>
+      <w:r>
+        <w:rPr>
+          <w:rFonts w:ascii="Calibri" w:hAnsi="Calibri" w:cs="Calibri"/>
+        </w:rPr>
+        <w:t>lang</w:t>
       </w:r>
       <w:r>
         <w:rPr>
@@ -1112,6 +1253,7 @@
         </w:rPr>
         <w:t>uage</w:t>
       </w:r>
+      <w:proofErr w:type="spellEnd"/>
     </w:p>
     <w:p>
       <w:pPr>
@@ -1126,9 +1268,23 @@
       </w:pPr>
       <w:r>
         <w:rPr>
-          <w:rFonts w:ascii="Calibri" w:hAnsi="Calibri" w:cs="Calibri"/>
+          <w:rFonts w:ascii="Segoe UI Emoji" w:hAnsi="Segoe UI Emoji" w:cs="Segoe UI Emoji"/>
+          <w:lang w:val="en-US"/>
         </w:rPr>
         <w:lastRenderedPageBreak/>
+        <w:t>✔️</w:t>
+      </w:r>
+      <w:r>
+        <w:rPr>
+          <w:rFonts w:ascii="Segoe UI Emoji" w:hAnsi="Segoe UI Emoji" w:cs="Segoe UI Emoji"/>
+          <w:lang w:val="en-US"/>
+        </w:rPr>
+        <w:tab/>
+      </w:r>
+      <w:r>
+        <w:rPr>
+          <w:rFonts w:ascii="Calibri" w:hAnsi="Calibri" w:cs="Calibri"/>
+        </w:rPr>
         <w:t>Loading page &amp; component</w:t>
       </w:r>
     </w:p>
@@ -1145,6 +1301,20 @@
       </w:pPr>
       <w:r>
         <w:rPr>
+          <w:rFonts w:ascii="Segoe UI Emoji" w:hAnsi="Segoe UI Emoji" w:cs="Segoe UI Emoji"/>
+          <w:lang w:val="en-US"/>
+        </w:rPr>
+        <w:t>✔️</w:t>
+      </w:r>
+      <w:r>
+        <w:rPr>
+          <w:rFonts w:ascii="Segoe UI Emoji" w:hAnsi="Segoe UI Emoji" w:cs="Segoe UI Emoji"/>
+          <w:lang w:val="en-US"/>
+        </w:rPr>
+        <w:tab/>
+      </w:r>
+      <w:r>
+        <w:rPr>
           <w:rFonts w:ascii="Calibri" w:hAnsi="Calibri" w:cs="Calibri"/>
         </w:rPr>
         <w:t>Check text</w:t>
@@ -1163,9 +1333,45 @@
       </w:pPr>
       <w:r>
         <w:rPr>
-          <w:rFonts w:ascii="Calibri" w:hAnsi="Calibri" w:cs="Calibri"/>
-        </w:rPr>
-        <w:t>Insert english text</w:t>
+          <w:rFonts w:ascii="Segoe UI Emoji" w:hAnsi="Segoe UI Emoji" w:cs="Segoe UI Emoji"/>
+          <w:lang w:val="en-US"/>
+        </w:rPr>
+        <w:t>✔️</w:t>
+      </w:r>
+      <w:r>
+        <w:rPr>
+          <w:rFonts w:ascii="Segoe UI Emoji" w:hAnsi="Segoe UI Emoji" w:cs="Segoe UI Emoji"/>
+          <w:lang w:val="en-US"/>
+        </w:rPr>
+        <w:tab/>
+      </w:r>
+      <w:proofErr w:type="spellStart"/>
+      <w:r>
+        <w:rPr>
+          <w:rFonts w:ascii="Calibri" w:hAnsi="Calibri" w:cs="Calibri"/>
+        </w:rPr>
+        <w:t>Insert</w:t>
+      </w:r>
+      <w:proofErr w:type="spellEnd"/>
+      <w:r>
+        <w:rPr>
+          <w:rFonts w:ascii="Calibri" w:hAnsi="Calibri" w:cs="Calibri"/>
+        </w:rPr>
+        <w:t xml:space="preserve"> </w:t>
+      </w:r>
+      <w:proofErr w:type="spellStart"/>
+      <w:r>
+        <w:rPr>
+          <w:rFonts w:ascii="Calibri" w:hAnsi="Calibri" w:cs="Calibri"/>
+        </w:rPr>
+        <w:t>english</w:t>
+      </w:r>
+      <w:proofErr w:type="spellEnd"/>
+      <w:r>
+        <w:rPr>
+          <w:rFonts w:ascii="Calibri" w:hAnsi="Calibri" w:cs="Calibri"/>
+        </w:rPr>
+        <w:t xml:space="preserve"> text</w:t>
       </w:r>
     </w:p>
     <w:p>
@@ -1206,18 +1412,28 @@
         </w:rPr>
         <w:tab/>
       </w:r>
-      <w:r>
-        <w:rPr>
-          <w:rFonts w:ascii="Calibri" w:hAnsi="Calibri" w:cs="Calibri"/>
-        </w:rPr>
-        <w:t xml:space="preserve">View </w:t>
-      </w:r>
+      <w:proofErr w:type="spellStart"/>
+      <w:r>
+        <w:rPr>
+          <w:rFonts w:ascii="Calibri" w:hAnsi="Calibri" w:cs="Calibri"/>
+        </w:rPr>
+        <w:t>View</w:t>
+      </w:r>
+      <w:proofErr w:type="spellEnd"/>
+      <w:r>
+        <w:rPr>
+          <w:rFonts w:ascii="Calibri" w:hAnsi="Calibri" w:cs="Calibri"/>
+        </w:rPr>
+        <w:t xml:space="preserve"> </w:t>
+      </w:r>
+      <w:proofErr w:type="spellStart"/>
       <w:r>
         <w:rPr>
           <w:rFonts w:ascii="Calibri" w:hAnsi="Calibri" w:cs="Calibri"/>
         </w:rPr>
         <w:t>detail</w:t>
       </w:r>
+      <w:proofErr w:type="spellEnd"/>
       <w:r>
         <w:rPr>
           <w:rFonts w:ascii="Calibri" w:hAnsi="Calibri" w:cs="Calibri"/>
@@ -1238,6 +1454,20 @@
       </w:pPr>
       <w:r>
         <w:rPr>
+          <w:rFonts w:ascii="Segoe UI Emoji" w:hAnsi="Segoe UI Emoji" w:cs="Segoe UI Emoji"/>
+          <w:lang w:val="en-US"/>
+        </w:rPr>
+        <w:t>✔️</w:t>
+      </w:r>
+      <w:r>
+        <w:rPr>
+          <w:rFonts w:ascii="Segoe UI Emoji" w:hAnsi="Segoe UI Emoji" w:cs="Segoe UI Emoji"/>
+          <w:lang w:val="en-US"/>
+        </w:rPr>
+        <w:tab/>
+      </w:r>
+      <w:r>
+        <w:rPr>
           <w:rFonts w:ascii="Calibri" w:hAnsi="Calibri" w:cs="Calibri"/>
         </w:rPr>
         <w:t>Light – Dark mode</w:t>
@@ -1258,8 +1488,30 @@
         <w:rPr>
           <w:rFonts w:ascii="Calibri" w:hAnsi="Calibri" w:cs="Calibri"/>
         </w:rPr>
-        <w:t>Toast error + Toast succes</w:t>
-      </w:r>
+        <w:t xml:space="preserve">Toast </w:t>
+      </w:r>
+      <w:proofErr w:type="spellStart"/>
+      <w:r>
+        <w:rPr>
+          <w:rFonts w:ascii="Calibri" w:hAnsi="Calibri" w:cs="Calibri"/>
+        </w:rPr>
+        <w:t>error</w:t>
+      </w:r>
+      <w:proofErr w:type="spellEnd"/>
+      <w:r>
+        <w:rPr>
+          <w:rFonts w:ascii="Calibri" w:hAnsi="Calibri" w:cs="Calibri"/>
+        </w:rPr>
+        <w:t xml:space="preserve"> + Toast </w:t>
+      </w:r>
+      <w:proofErr w:type="spellStart"/>
+      <w:r>
+        <w:rPr>
+          <w:rFonts w:ascii="Calibri" w:hAnsi="Calibri" w:cs="Calibri"/>
+        </w:rPr>
+        <w:t>succes</w:t>
+      </w:r>
+      <w:proofErr w:type="spellEnd"/>
     </w:p>
     <w:p>
       <w:pPr>
@@ -1276,7 +1528,21 @@
         <w:rPr>
           <w:rFonts w:ascii="Calibri" w:hAnsi="Calibri" w:cs="Calibri"/>
         </w:rPr>
-        <w:t>Home list with letter label</w:t>
+        <w:t xml:space="preserve">Home list with </w:t>
+      </w:r>
+      <w:proofErr w:type="spellStart"/>
+      <w:r>
+        <w:rPr>
+          <w:rFonts w:ascii="Calibri" w:hAnsi="Calibri" w:cs="Calibri"/>
+        </w:rPr>
+        <w:t>letter</w:t>
+      </w:r>
+      <w:proofErr w:type="spellEnd"/>
+      <w:r>
+        <w:rPr>
+          <w:rFonts w:ascii="Calibri" w:hAnsi="Calibri" w:cs="Calibri"/>
+        </w:rPr>
+        <w:t xml:space="preserve"> label</w:t>
       </w:r>
     </w:p>
     <w:p>
@@ -1294,8 +1560,30 @@
         <w:rPr>
           <w:rFonts w:ascii="Calibri" w:hAnsi="Calibri" w:cs="Calibri"/>
         </w:rPr>
-        <w:t>Create object in function</w:t>
-      </w:r>
+        <w:t xml:space="preserve">Create </w:t>
+      </w:r>
+      <w:proofErr w:type="spellStart"/>
+      <w:r>
+        <w:rPr>
+          <w:rFonts w:ascii="Calibri" w:hAnsi="Calibri" w:cs="Calibri"/>
+        </w:rPr>
+        <w:t>object</w:t>
+      </w:r>
+      <w:proofErr w:type="spellEnd"/>
+      <w:r>
+        <w:rPr>
+          <w:rFonts w:ascii="Calibri" w:hAnsi="Calibri" w:cs="Calibri"/>
+        </w:rPr>
+        <w:t xml:space="preserve"> in </w:t>
+      </w:r>
+      <w:proofErr w:type="spellStart"/>
+      <w:r>
+        <w:rPr>
+          <w:rFonts w:ascii="Calibri" w:hAnsi="Calibri" w:cs="Calibri"/>
+        </w:rPr>
+        <w:t>function</w:t>
+      </w:r>
+      <w:proofErr w:type="spellEnd"/>
     </w:p>
     <w:p>
       <w:pPr>
@@ -1308,12 +1596,28 @@
           <w:rFonts w:ascii="Calibri" w:hAnsi="Calibri" w:cs="Calibri"/>
         </w:rPr>
       </w:pPr>
-      <w:r>
-        <w:rPr>
-          <w:rFonts w:ascii="Calibri" w:hAnsi="Calibri" w:cs="Calibri"/>
-        </w:rPr>
-        <w:t>Modal link to letter</w:t>
-      </w:r>
+      <w:proofErr w:type="spellStart"/>
+      <w:r>
+        <w:rPr>
+          <w:rFonts w:ascii="Calibri" w:hAnsi="Calibri" w:cs="Calibri"/>
+        </w:rPr>
+        <w:t>Modal</w:t>
+      </w:r>
+      <w:proofErr w:type="spellEnd"/>
+      <w:r>
+        <w:rPr>
+          <w:rFonts w:ascii="Calibri" w:hAnsi="Calibri" w:cs="Calibri"/>
+        </w:rPr>
+        <w:t xml:space="preserve"> link to </w:t>
+      </w:r>
+      <w:proofErr w:type="spellStart"/>
+      <w:r>
+        <w:rPr>
+          <w:rFonts w:ascii="Calibri" w:hAnsi="Calibri" w:cs="Calibri"/>
+        </w:rPr>
+        <w:t>letter</w:t>
+      </w:r>
+      <w:proofErr w:type="spellEnd"/>
     </w:p>
     <w:p>
       <w:pPr>
@@ -1337,6 +1641,175 @@
       <w:pPr>
         <w:pStyle w:val="Paragrafoelenco"/>
         <w:numPr>
+          <w:ilvl w:val="1"/>
+          <w:numId w:val="4"/>
+        </w:numPr>
+        <w:rPr>
+          <w:rFonts w:ascii="Calibri" w:hAnsi="Calibri" w:cs="Calibri"/>
+        </w:rPr>
+      </w:pPr>
+      <w:proofErr w:type="spellStart"/>
+      <w:r>
+        <w:rPr>
+          <w:rFonts w:ascii="Calibri" w:hAnsi="Calibri" w:cs="Calibri"/>
+        </w:rPr>
+        <w:t>Btn</w:t>
+      </w:r>
+      <w:proofErr w:type="spellEnd"/>
+      <w:r>
+        <w:rPr>
+          <w:rFonts w:ascii="Calibri" w:hAnsi="Calibri" w:cs="Calibri"/>
+        </w:rPr>
+        <w:t xml:space="preserve"> plus | delete | </w:t>
+      </w:r>
+      <w:proofErr w:type="spellStart"/>
+      <w:r>
+        <w:rPr>
+          <w:rFonts w:ascii="Calibri" w:hAnsi="Calibri" w:cs="Calibri"/>
+        </w:rPr>
+        <w:t>modify</w:t>
+      </w:r>
+      <w:proofErr w:type="spellEnd"/>
+    </w:p>
+    <w:p>
+      <w:pPr>
+        <w:pStyle w:val="Paragrafoelenco"/>
+        <w:numPr>
+          <w:ilvl w:val="2"/>
+          <w:numId w:val="4"/>
+        </w:numPr>
+        <w:rPr>
+          <w:rFonts w:ascii="Calibri" w:hAnsi="Calibri" w:cs="Calibri"/>
+        </w:rPr>
+      </w:pPr>
+      <w:r>
+        <w:rPr>
+          <w:rFonts w:ascii="Calibri" w:hAnsi="Calibri" w:cs="Calibri"/>
+        </w:rPr>
+        <w:t>Size</w:t>
+      </w:r>
+    </w:p>
+    <w:p>
+      <w:pPr>
+        <w:pStyle w:val="Paragrafoelenco"/>
+        <w:numPr>
+          <w:ilvl w:val="2"/>
+          <w:numId w:val="4"/>
+        </w:numPr>
+        <w:rPr>
+          <w:rFonts w:ascii="Calibri" w:hAnsi="Calibri" w:cs="Calibri"/>
+        </w:rPr>
+      </w:pPr>
+      <w:r>
+        <w:rPr>
+          <w:rFonts w:ascii="Calibri" w:hAnsi="Calibri" w:cs="Calibri"/>
+        </w:rPr>
+        <w:t>Shadow</w:t>
+      </w:r>
+    </w:p>
+    <w:p>
+      <w:pPr>
+        <w:pStyle w:val="Paragrafoelenco"/>
+        <w:numPr>
+          <w:ilvl w:val="1"/>
+          <w:numId w:val="4"/>
+        </w:numPr>
+        <w:rPr>
+          <w:rFonts w:ascii="Calibri" w:hAnsi="Calibri" w:cs="Calibri"/>
+        </w:rPr>
+      </w:pPr>
+      <w:r>
+        <w:rPr>
+          <w:rFonts w:ascii="Calibri" w:hAnsi="Calibri" w:cs="Calibri"/>
+        </w:rPr>
+        <w:t>Form</w:t>
+      </w:r>
+    </w:p>
+    <w:p>
+      <w:pPr>
+        <w:pStyle w:val="Paragrafoelenco"/>
+        <w:numPr>
+          <w:ilvl w:val="2"/>
+          <w:numId w:val="4"/>
+        </w:numPr>
+        <w:rPr>
+          <w:rFonts w:ascii="Calibri" w:hAnsi="Calibri" w:cs="Calibri"/>
+        </w:rPr>
+      </w:pPr>
+      <w:r>
+        <w:rPr>
+          <w:rFonts w:ascii="Calibri" w:hAnsi="Calibri" w:cs="Calibri"/>
+        </w:rPr>
+        <w:t>Input style</w:t>
+      </w:r>
+    </w:p>
+    <w:p>
+      <w:pPr>
+        <w:pStyle w:val="Paragrafoelenco"/>
+        <w:numPr>
+          <w:ilvl w:val="2"/>
+          <w:numId w:val="4"/>
+        </w:numPr>
+        <w:rPr>
+          <w:rFonts w:ascii="Calibri" w:hAnsi="Calibri" w:cs="Calibri"/>
+          <w:lang w:val="en-US"/>
+        </w:rPr>
+      </w:pPr>
+      <w:proofErr w:type="spellStart"/>
+      <w:r>
+        <w:rPr>
+          <w:rFonts w:ascii="Calibri" w:hAnsi="Calibri" w:cs="Calibri"/>
+          <w:lang w:val="en-US"/>
+        </w:rPr>
+        <w:t>Btn</w:t>
+      </w:r>
+      <w:proofErr w:type="spellEnd"/>
+      <w:r>
+        <w:rPr>
+          <w:rFonts w:ascii="Calibri" w:hAnsi="Calibri" w:cs="Calibri"/>
+          <w:lang w:val="en-US"/>
+        </w:rPr>
+        <w:t xml:space="preserve"> close “x” in m</w:t>
+      </w:r>
+      <w:r>
+        <w:rPr>
+          <w:rFonts w:ascii="Calibri" w:hAnsi="Calibri" w:cs="Calibri"/>
+          <w:lang w:val="en-US"/>
+        </w:rPr>
+        <w:t>odify form</w:t>
+      </w:r>
+    </w:p>
+    <w:p>
+      <w:pPr>
+        <w:pStyle w:val="Paragrafoelenco"/>
+        <w:numPr>
+          <w:ilvl w:val="1"/>
+          <w:numId w:val="4"/>
+        </w:numPr>
+        <w:rPr>
+          <w:rFonts w:ascii="Calibri" w:hAnsi="Calibri" w:cs="Calibri"/>
+          <w:lang w:val="en-US"/>
+        </w:rPr>
+      </w:pPr>
+      <w:r>
+        <w:rPr>
+          <w:rFonts w:ascii="Calibri" w:hAnsi="Calibri" w:cs="Calibri"/>
+          <w:lang w:val="en-US"/>
+        </w:rPr>
+        <w:t>&lt;div&gt; blur</w:t>
+      </w:r>
+      <w:r>
+        <w:rPr>
+          <w:rFonts w:ascii="Calibri" w:hAnsi="Calibri" w:cs="Calibri"/>
+          <w:lang w:val="en-US"/>
+        </w:rPr>
+        <w:t xml:space="preserve"> in home</w:t>
+      </w:r>
+    </w:p>
+    <w:p>
+      <w:pPr>
+        <w:pStyle w:val="Paragrafoelenco"/>
+        <w:numPr>
           <w:ilvl w:val="0"/>
           <w:numId w:val="4"/>
         </w:numPr>
@@ -1350,7 +1823,43 @@
           <w:rFonts w:ascii="Calibri" w:hAnsi="Calibri" w:cs="Calibri"/>
           <w:lang w:val="en-US"/>
         </w:rPr>
-        <w:t>Check function duplicate (api) and export them</w:t>
+        <w:t>Cookie banner</w:t>
+      </w:r>
+    </w:p>
+    <w:p>
+      <w:pPr>
+        <w:pStyle w:val="Paragrafoelenco"/>
+        <w:numPr>
+          <w:ilvl w:val="0"/>
+          <w:numId w:val="4"/>
+        </w:numPr>
+        <w:rPr>
+          <w:rFonts w:ascii="Calibri" w:hAnsi="Calibri" w:cs="Calibri"/>
+          <w:lang w:val="en-US"/>
+        </w:rPr>
+      </w:pPr>
+      <w:r>
+        <w:rPr>
+          <w:rFonts w:ascii="Calibri" w:hAnsi="Calibri" w:cs="Calibri"/>
+          <w:lang w:val="en-US"/>
+        </w:rPr>
+        <w:t>Check function duplicate (</w:t>
+      </w:r>
+      <w:proofErr w:type="spellStart"/>
+      <w:r>
+        <w:rPr>
+          <w:rFonts w:ascii="Calibri" w:hAnsi="Calibri" w:cs="Calibri"/>
+          <w:lang w:val="en-US"/>
+        </w:rPr>
+        <w:t>api</w:t>
+      </w:r>
+      <w:proofErr w:type="spellEnd"/>
+      <w:r>
+        <w:rPr>
+          <w:rFonts w:ascii="Calibri" w:hAnsi="Calibri" w:cs="Calibri"/>
+          <w:lang w:val="en-US"/>
+        </w:rPr>
+        <w:t>) and export them</w:t>
       </w:r>
     </w:p>
     <w:sectPr>
@@ -1393,7 +1902,7 @@
         <w:rFonts w:ascii="Courier New" w:hAnsi="Courier New" w:cs="Courier New" w:hint="default"/>
       </w:rPr>
     </w:lvl>
-    <w:lvl w:ilvl="2" w:tplc="04100005" w:tentative="1">
+    <w:lvl w:ilvl="2" w:tplc="04100005">
       <w:start w:val="1"/>
       <w:numFmt w:val="bullet"/>
       <w:lvlText w:val=""/>

</xml_diff>